<commit_message>
First 3 answered (minus virtual memory question)
</commit_message>
<xml_diff>
--- a/homework/process-gymnastics.docx
+++ b/homework/process-gymnastics.docx
@@ -141,23 +141,61 @@
       <w:r>
         <w:t xml:space="preserve">b.) </w:t>
       </w:r>
-      <w:r>
-        <w:rPr>
-          <w:rFonts w:ascii="Menlo Regular" w:hAnsi="Menlo Regular" w:cs="Menlo Regular"/>
-          <w:color w:val="000000"/>
-          <w:sz w:val="22"/>
-          <w:szCs w:val="22"/>
-        </w:rPr>
-        <w:t>ps -u root (used man ps first)</w:t>
-      </w:r>
-    </w:p>
-    <w:p/>
-    <w:p/>
-    <w:p/>
-    <w:p>
+      <w:proofErr w:type="spellStart"/>
+      <w:proofErr w:type="gramStart"/>
+      <w:r>
+        <w:rPr>
+          <w:rFonts w:ascii="Menlo Regular" w:hAnsi="Menlo Regular" w:cs="Menlo Regular"/>
+          <w:color w:val="000000"/>
+          <w:sz w:val="22"/>
+          <w:szCs w:val="22"/>
+        </w:rPr>
+        <w:t>ps</w:t>
+      </w:r>
+      <w:proofErr w:type="spellEnd"/>
+      <w:proofErr w:type="gramEnd"/>
+      <w:r>
+        <w:rPr>
+          <w:rFonts w:ascii="Menlo Regular" w:hAnsi="Menlo Regular" w:cs="Menlo Regular"/>
+          <w:color w:val="000000"/>
+          <w:sz w:val="22"/>
+          <w:szCs w:val="22"/>
+        </w:rPr>
+        <w:t xml:space="preserve"> -u root (used man </w:t>
+      </w:r>
+      <w:proofErr w:type="spellStart"/>
+      <w:r>
+        <w:rPr>
+          <w:rFonts w:ascii="Menlo Regular" w:hAnsi="Menlo Regular" w:cs="Menlo Regular"/>
+          <w:color w:val="000000"/>
+          <w:sz w:val="22"/>
+          <w:szCs w:val="22"/>
+        </w:rPr>
+        <w:t>ps</w:t>
+      </w:r>
+      <w:proofErr w:type="spellEnd"/>
+      <w:r>
+        <w:rPr>
+          <w:rFonts w:ascii="Menlo Regular" w:hAnsi="Menlo Regular" w:cs="Menlo Regular"/>
+          <w:color w:val="000000"/>
+          <w:sz w:val="22"/>
+          <w:szCs w:val="22"/>
+        </w:rPr>
+        <w:t xml:space="preserve"> first)</w:t>
+      </w:r>
+    </w:p>
+    <w:p/>
+    <w:p/>
+    <w:p/>
+    <w:p>
+      <w:proofErr w:type="gramStart"/>
       <w:r>
         <w:lastRenderedPageBreak/>
-        <w:t>c.)</w:t>
+        <w:t>c</w:t>
+      </w:r>
+      <w:proofErr w:type="gramEnd"/>
+      <w:r>
+        <w:t>.)</w:t>
       </w:r>
     </w:p>
     <w:p>
@@ -399,8 +437,13 @@
       </w:r>
     </w:p>
     <w:p>
-      <w:r>
-        <w:t>a.)</w:t>
+      <w:proofErr w:type="gramStart"/>
+      <w:r>
+        <w:t>a</w:t>
+      </w:r>
+      <w:proofErr w:type="gramEnd"/>
+      <w:r>
+        <w:t>.)</w:t>
       </w:r>
     </w:p>
     <w:p>
@@ -517,33 +560,51 @@
     <w:p/>
     <w:p>
       <w:r>
-        <w:t>b.) ps –u goalsman</w:t>
-      </w:r>
-    </w:p>
-    <w:p/>
-    <w:p/>
-    <w:p/>
-    <w:p/>
-    <w:p/>
-    <w:p/>
-    <w:p/>
-    <w:p/>
-    <w:p/>
-    <w:p/>
-    <w:p/>
-    <w:p/>
-    <w:p/>
-    <w:p/>
-    <w:p/>
-    <w:p/>
-    <w:p/>
-    <w:p/>
-    <w:p/>
-    <w:p>
-      <w:bookmarkStart w:id="0" w:name="_GoBack"/>
-      <w:bookmarkEnd w:id="0"/>
-      <w:r>
-        <w:t>c.)</w:t>
+        <w:t xml:space="preserve">b.) </w:t>
+      </w:r>
+      <w:proofErr w:type="spellStart"/>
+      <w:proofErr w:type="gramStart"/>
+      <w:r>
+        <w:t>ps</w:t>
+      </w:r>
+      <w:proofErr w:type="spellEnd"/>
+      <w:proofErr w:type="gramEnd"/>
+      <w:r>
+        <w:t xml:space="preserve"> –u </w:t>
+      </w:r>
+      <w:proofErr w:type="spellStart"/>
+      <w:r>
+        <w:t>goalsman</w:t>
+      </w:r>
+      <w:proofErr w:type="spellEnd"/>
+    </w:p>
+    <w:p/>
+    <w:p/>
+    <w:p/>
+    <w:p/>
+    <w:p/>
+    <w:p/>
+    <w:p/>
+    <w:p/>
+    <w:p/>
+    <w:p/>
+    <w:p/>
+    <w:p/>
+    <w:p/>
+    <w:p/>
+    <w:p/>
+    <w:p/>
+    <w:p/>
+    <w:p/>
+    <w:p/>
+    <w:p>
+      <w:proofErr w:type="gramStart"/>
+      <w:r>
+        <w:t>c</w:t>
+      </w:r>
+      <w:proofErr w:type="gramEnd"/>
+      <w:r>
+        <w:t>.)</w:t>
       </w:r>
     </w:p>
     <w:p>
@@ -658,6 +719,234 @@
       </w:r>
     </w:p>
     <w:p/>
+    <w:p>
+      <w:r>
+        <w:t>3.</w:t>
+      </w:r>
+    </w:p>
+    <w:p>
+      <w:r>
+        <w:t>a.)</w:t>
+      </w:r>
+      <w:r>
+        <w:t xml:space="preserve"> Google Chrome</w:t>
+      </w:r>
+    </w:p>
+    <w:p>
+      <w:pPr>
+        <w:rPr>
+          <w:rFonts w:ascii="Menlo Regular" w:hAnsi="Menlo Regular" w:cs="Menlo Regular"/>
+          <w:color w:val="000000"/>
+          <w:sz w:val="22"/>
+          <w:szCs w:val="22"/>
+        </w:rPr>
+      </w:pPr>
+      <w:r>
+        <w:t xml:space="preserve">b.) </w:t>
+      </w:r>
+      <w:proofErr w:type="spellStart"/>
+      <w:proofErr w:type="gramStart"/>
+      <w:r>
+        <w:rPr>
+          <w:rFonts w:ascii="Menlo Regular" w:hAnsi="Menlo Regular" w:cs="Menlo Regular"/>
+          <w:color w:val="000000"/>
+          <w:sz w:val="22"/>
+          <w:szCs w:val="22"/>
+        </w:rPr>
+        <w:t>ps</w:t>
+      </w:r>
+      <w:proofErr w:type="spellEnd"/>
+      <w:proofErr w:type="gramEnd"/>
+      <w:r>
+        <w:rPr>
+          <w:rFonts w:ascii="Menlo Regular" w:hAnsi="Menlo Regular" w:cs="Menlo Regular"/>
+          <w:color w:val="000000"/>
+          <w:sz w:val="22"/>
+          <w:szCs w:val="22"/>
+        </w:rPr>
+        <w:t xml:space="preserve"> -</w:t>
+      </w:r>
+      <w:proofErr w:type="spellStart"/>
+      <w:r>
+        <w:rPr>
+          <w:rFonts w:ascii="Menlo Regular" w:hAnsi="Menlo Regular" w:cs="Menlo Regular"/>
+          <w:color w:val="000000"/>
+          <w:sz w:val="22"/>
+          <w:szCs w:val="22"/>
+        </w:rPr>
+        <w:t>amcwwwxo</w:t>
+      </w:r>
+      <w:proofErr w:type="spellEnd"/>
+      <w:r>
+        <w:rPr>
+          <w:rFonts w:ascii="Menlo Regular" w:hAnsi="Menlo Regular" w:cs="Menlo Regular"/>
+          <w:color w:val="000000"/>
+          <w:sz w:val="22"/>
+          <w:szCs w:val="22"/>
+        </w:rPr>
+        <w:t xml:space="preserve"> "command %</w:t>
+      </w:r>
+      <w:proofErr w:type="spellStart"/>
+      <w:r>
+        <w:rPr>
+          <w:rFonts w:ascii="Menlo Regular" w:hAnsi="Menlo Regular" w:cs="Menlo Regular"/>
+          <w:color w:val="000000"/>
+          <w:sz w:val="22"/>
+          <w:szCs w:val="22"/>
+        </w:rPr>
+        <w:t>mem</w:t>
+      </w:r>
+      <w:proofErr w:type="spellEnd"/>
+      <w:r>
+        <w:rPr>
+          <w:rFonts w:ascii="Menlo Regular" w:hAnsi="Menlo Regular" w:cs="Menlo Regular"/>
+          <w:color w:val="000000"/>
+          <w:sz w:val="22"/>
+          <w:szCs w:val="22"/>
+        </w:rPr>
+        <w:t xml:space="preserve"> %</w:t>
+      </w:r>
+      <w:proofErr w:type="spellStart"/>
+      <w:r>
+        <w:rPr>
+          <w:rFonts w:ascii="Menlo Regular" w:hAnsi="Menlo Regular" w:cs="Menlo Regular"/>
+          <w:color w:val="000000"/>
+          <w:sz w:val="22"/>
+          <w:szCs w:val="22"/>
+        </w:rPr>
+        <w:t>cpu</w:t>
+      </w:r>
+      <w:proofErr w:type="spellEnd"/>
+      <w:r>
+        <w:rPr>
+          <w:rFonts w:ascii="Menlo Regular" w:hAnsi="Menlo Regular" w:cs="Menlo Regular"/>
+          <w:color w:val="000000"/>
+          <w:sz w:val="22"/>
+          <w:szCs w:val="22"/>
+        </w:rPr>
+        <w:t>" | head -2</w:t>
+      </w:r>
+    </w:p>
+    <w:p>
+      <w:pPr>
+        <w:rPr>
+          <w:rFonts w:ascii="Menlo Regular" w:hAnsi="Menlo Regular" w:cs="Menlo Regular"/>
+          <w:color w:val="000000"/>
+          <w:sz w:val="22"/>
+          <w:szCs w:val="22"/>
+        </w:rPr>
+      </w:pPr>
+      <w:r>
+        <w:rPr>
+          <w:rFonts w:ascii="Menlo Regular" w:hAnsi="Menlo Regular" w:cs="Menlo Regular"/>
+          <w:color w:val="000000"/>
+          <w:sz w:val="22"/>
+          <w:szCs w:val="22"/>
+        </w:rPr>
+        <w:tab/>
+        <w:t>(</w:t>
+      </w:r>
+      <w:proofErr w:type="gramStart"/>
+      <w:r>
+        <w:rPr>
+          <w:rFonts w:ascii="Menlo Regular" w:hAnsi="Menlo Regular" w:cs="Menlo Regular"/>
+          <w:color w:val="000000"/>
+          <w:sz w:val="22"/>
+          <w:szCs w:val="22"/>
+        </w:rPr>
+        <w:t>used</w:t>
+      </w:r>
+      <w:proofErr w:type="gramEnd"/>
+      <w:r>
+        <w:rPr>
+          <w:rFonts w:ascii="Menlo Regular" w:hAnsi="Menlo Regular" w:cs="Menlo Regular"/>
+          <w:color w:val="000000"/>
+          <w:sz w:val="22"/>
+          <w:szCs w:val="22"/>
+        </w:rPr>
+        <w:t xml:space="preserve"> man </w:t>
+      </w:r>
+      <w:proofErr w:type="spellStart"/>
+      <w:r>
+        <w:rPr>
+          <w:rFonts w:ascii="Menlo Regular" w:hAnsi="Menlo Regular" w:cs="Menlo Regular"/>
+          <w:color w:val="000000"/>
+          <w:sz w:val="22"/>
+          <w:szCs w:val="22"/>
+        </w:rPr>
+        <w:t>ps</w:t>
+      </w:r>
+      <w:proofErr w:type="spellEnd"/>
+      <w:r>
+        <w:rPr>
+          <w:rFonts w:ascii="Menlo Regular" w:hAnsi="Menlo Regular" w:cs="Menlo Regular"/>
+          <w:color w:val="000000"/>
+          <w:sz w:val="22"/>
+          <w:szCs w:val="22"/>
+        </w:rPr>
+        <w:t xml:space="preserve"> and Google)</w:t>
+      </w:r>
+    </w:p>
+    <w:p>
+      <w:r>
+        <w:t>c.)</w:t>
+      </w:r>
+      <w:r>
+        <w:rPr>
+          <w:noProof/>
+        </w:rPr>
+        <w:drawing>
+          <wp:inline distT="0" distB="0" distL="0" distR="0" wp14:anchorId="7C201CB9" wp14:editId="4B0D582B">
+            <wp:extent cx="5937250" cy="577850"/>
+            <wp:effectExtent l="0" t="0" r="6350" b="6350"/>
+            <wp:docPr id="16" name="Picture 16" descr="Macintosh HD:Users:goalsman:Desktop:Screen Shot 2014-02-03 at 2.04.31 PM.png"/>
+            <wp:cNvGraphicFramePr>
+              <a:graphicFrameLocks xmlns:a="http://schemas.openxmlformats.org/drawingml/2006/main" noChangeAspect="1"/>
+            </wp:cNvGraphicFramePr>
+            <a:graphic xmlns:a="http://schemas.openxmlformats.org/drawingml/2006/main">
+              <a:graphicData uri="http://schemas.openxmlformats.org/drawingml/2006/picture">
+                <pic:pic xmlns:pic="http://schemas.openxmlformats.org/drawingml/2006/picture">
+                  <pic:nvPicPr>
+                    <pic:cNvPr id="0" name="Picture 9" descr="Macintosh HD:Users:goalsman:Desktop:Screen Shot 2014-02-03 at 2.04.31 PM.png"/>
+                    <pic:cNvPicPr>
+                      <a:picLocks noChangeAspect="1" noChangeArrowheads="1"/>
+                    </pic:cNvPicPr>
+                  </pic:nvPicPr>
+                  <pic:blipFill>
+                    <a:blip r:embed="rId9">
+                      <a:extLst>
+                        <a:ext uri="{28A0092B-C50C-407E-A947-70E740481C1C}">
+                          <a14:useLocalDpi xmlns:a14="http://schemas.microsoft.com/office/drawing/2010/main" val="0"/>
+                        </a:ext>
+                      </a:extLst>
+                    </a:blip>
+                    <a:srcRect/>
+                    <a:stretch>
+                      <a:fillRect/>
+                    </a:stretch>
+                  </pic:blipFill>
+                  <pic:spPr bwMode="auto">
+                    <a:xfrm>
+                      <a:off x="0" y="0"/>
+                      <a:ext cx="5937250" cy="577850"/>
+                    </a:xfrm>
+                    <a:prstGeom prst="rect">
+                      <a:avLst/>
+                    </a:prstGeom>
+                    <a:noFill/>
+                    <a:ln>
+                      <a:noFill/>
+                    </a:ln>
+                  </pic:spPr>
+                </pic:pic>
+              </a:graphicData>
+            </a:graphic>
+          </wp:inline>
+        </w:drawing>
+      </w:r>
+      <w:bookmarkStart w:id="0" w:name="_GoBack"/>
+      <w:bookmarkEnd w:id="0"/>
+    </w:p>
     <w:sectPr>
       <w:pgSz w:w="12240" w:h="15840"/>
       <w:pgMar w:top="1440" w:right="1440" w:bottom="1440" w:left="1440" w:header="720" w:footer="720" w:gutter="0"/>

</xml_diff>

<commit_message>
Part 1 (sort of) complete
</commit_message>
<xml_diff>
--- a/homework/process-gymnastics.docx
+++ b/homework/process-gymnastics.docx
@@ -944,7 +944,1620 @@
           </wp:inline>
         </w:drawing>
       </w:r>
+    </w:p>
+    <w:p/>
+    <w:p>
+      <w:r>
+        <w:t>4.</w:t>
+      </w:r>
+    </w:p>
+    <w:p>
+      <w:pPr>
+        <w:widowControl w:val="0"/>
+        <w:tabs>
+          <w:tab w:val="left" w:pos="560"/>
+          <w:tab w:val="left" w:pos="1120"/>
+          <w:tab w:val="left" w:pos="1680"/>
+          <w:tab w:val="left" w:pos="2240"/>
+          <w:tab w:val="left" w:pos="2800"/>
+          <w:tab w:val="left" w:pos="3360"/>
+          <w:tab w:val="left" w:pos="3920"/>
+          <w:tab w:val="left" w:pos="4480"/>
+          <w:tab w:val="left" w:pos="5040"/>
+          <w:tab w:val="left" w:pos="5600"/>
+          <w:tab w:val="left" w:pos="6160"/>
+          <w:tab w:val="left" w:pos="6720"/>
+        </w:tabs>
+        <w:autoSpaceDE w:val="0"/>
+        <w:autoSpaceDN w:val="0"/>
+        <w:adjustRightInd w:val="0"/>
+        <w:rPr>
+          <w:rFonts w:ascii="Menlo Regular" w:hAnsi="Menlo Regular" w:cs="Menlo Regular"/>
+          <w:color w:val="000000"/>
+          <w:sz w:val="22"/>
+          <w:szCs w:val="22"/>
+        </w:rPr>
+      </w:pPr>
+      <w:r>
+        <w:t>a.)</w:t>
+      </w:r>
+      <w:r>
+        <w:rPr>
+          <w:rFonts w:ascii="Menlo Regular" w:hAnsi="Menlo Regular" w:cs="Menlo Regular"/>
+          <w:color w:val="000000"/>
+          <w:sz w:val="22"/>
+          <w:szCs w:val="22"/>
+        </w:rPr>
+        <w:t xml:space="preserve"> </w:t>
+      </w:r>
+    </w:p>
+    <w:p>
+      <w:pPr>
+        <w:widowControl w:val="0"/>
+        <w:tabs>
+          <w:tab w:val="left" w:pos="560"/>
+          <w:tab w:val="left" w:pos="1120"/>
+          <w:tab w:val="left" w:pos="1680"/>
+          <w:tab w:val="left" w:pos="2240"/>
+          <w:tab w:val="left" w:pos="2800"/>
+          <w:tab w:val="left" w:pos="3360"/>
+          <w:tab w:val="left" w:pos="3920"/>
+          <w:tab w:val="left" w:pos="4480"/>
+          <w:tab w:val="left" w:pos="5040"/>
+          <w:tab w:val="left" w:pos="5600"/>
+          <w:tab w:val="left" w:pos="6160"/>
+          <w:tab w:val="left" w:pos="6720"/>
+        </w:tabs>
+        <w:autoSpaceDE w:val="0"/>
+        <w:autoSpaceDN w:val="0"/>
+        <w:adjustRightInd w:val="0"/>
+        <w:rPr>
+          <w:rFonts w:ascii="Menlo Regular" w:hAnsi="Menlo Regular" w:cs="Menlo Regular"/>
+          <w:color w:val="000000"/>
+          <w:sz w:val="22"/>
+          <w:szCs w:val="22"/>
+        </w:rPr>
+      </w:pPr>
+      <w:proofErr w:type="gramStart"/>
+      <w:r>
+        <w:rPr>
+          <w:rFonts w:ascii="Menlo Regular" w:hAnsi="Menlo Regular" w:cs="Menlo Regular"/>
+          <w:color w:val="000000"/>
+          <w:sz w:val="22"/>
+          <w:szCs w:val="22"/>
+        </w:rPr>
+        <w:t>syslog</w:t>
+      </w:r>
+      <w:proofErr w:type="gramEnd"/>
+    </w:p>
+    <w:p>
+      <w:pPr>
+        <w:widowControl w:val="0"/>
+        <w:tabs>
+          <w:tab w:val="left" w:pos="560"/>
+          <w:tab w:val="left" w:pos="1120"/>
+          <w:tab w:val="left" w:pos="1680"/>
+          <w:tab w:val="left" w:pos="2240"/>
+          <w:tab w:val="left" w:pos="2800"/>
+          <w:tab w:val="left" w:pos="3360"/>
+          <w:tab w:val="left" w:pos="3920"/>
+          <w:tab w:val="left" w:pos="4480"/>
+          <w:tab w:val="left" w:pos="5040"/>
+          <w:tab w:val="left" w:pos="5600"/>
+          <w:tab w:val="left" w:pos="6160"/>
+          <w:tab w:val="left" w:pos="6720"/>
+        </w:tabs>
+        <w:autoSpaceDE w:val="0"/>
+        <w:autoSpaceDN w:val="0"/>
+        <w:adjustRightInd w:val="0"/>
+        <w:rPr>
+          <w:rFonts w:ascii="Menlo Regular" w:hAnsi="Menlo Regular" w:cs="Menlo Regular"/>
+          <w:color w:val="000000"/>
+          <w:sz w:val="22"/>
+          <w:szCs w:val="22"/>
+        </w:rPr>
+      </w:pPr>
+      <w:proofErr w:type="spellStart"/>
+      <w:proofErr w:type="gramStart"/>
+      <w:r>
+        <w:rPr>
+          <w:rFonts w:ascii="Menlo Regular" w:hAnsi="Menlo Regular" w:cs="Menlo Regular"/>
+          <w:color w:val="000000"/>
+          <w:sz w:val="22"/>
+          <w:szCs w:val="22"/>
+        </w:rPr>
+        <w:t>statd</w:t>
+      </w:r>
+      <w:proofErr w:type="spellEnd"/>
+      <w:proofErr w:type="gramEnd"/>
+    </w:p>
+    <w:p>
+      <w:pPr>
+        <w:widowControl w:val="0"/>
+        <w:tabs>
+          <w:tab w:val="left" w:pos="560"/>
+          <w:tab w:val="left" w:pos="1120"/>
+          <w:tab w:val="left" w:pos="1680"/>
+          <w:tab w:val="left" w:pos="2240"/>
+          <w:tab w:val="left" w:pos="2800"/>
+          <w:tab w:val="left" w:pos="3360"/>
+          <w:tab w:val="left" w:pos="3920"/>
+          <w:tab w:val="left" w:pos="4480"/>
+          <w:tab w:val="left" w:pos="5040"/>
+          <w:tab w:val="left" w:pos="5600"/>
+          <w:tab w:val="left" w:pos="6160"/>
+          <w:tab w:val="left" w:pos="6720"/>
+        </w:tabs>
+        <w:autoSpaceDE w:val="0"/>
+        <w:autoSpaceDN w:val="0"/>
+        <w:adjustRightInd w:val="0"/>
+        <w:rPr>
+          <w:rFonts w:ascii="Menlo Regular" w:hAnsi="Menlo Regular" w:cs="Menlo Regular"/>
+          <w:color w:val="000000"/>
+          <w:sz w:val="22"/>
+          <w:szCs w:val="22"/>
+        </w:rPr>
+      </w:pPr>
+      <w:r>
+        <w:rPr>
+          <w:rFonts w:ascii="Menlo Regular" w:hAnsi="Menlo Regular" w:cs="Menlo Regular"/>
+          <w:color w:val="000000"/>
+          <w:sz w:val="22"/>
+          <w:szCs w:val="22"/>
+        </w:rPr>
+        <w:t>102</w:t>
+      </w:r>
+    </w:p>
+    <w:p>
+      <w:pPr>
+        <w:widowControl w:val="0"/>
+        <w:tabs>
+          <w:tab w:val="left" w:pos="560"/>
+          <w:tab w:val="left" w:pos="1120"/>
+          <w:tab w:val="left" w:pos="1680"/>
+          <w:tab w:val="left" w:pos="2240"/>
+          <w:tab w:val="left" w:pos="2800"/>
+          <w:tab w:val="left" w:pos="3360"/>
+          <w:tab w:val="left" w:pos="3920"/>
+          <w:tab w:val="left" w:pos="4480"/>
+          <w:tab w:val="left" w:pos="5040"/>
+          <w:tab w:val="left" w:pos="5600"/>
+          <w:tab w:val="left" w:pos="6160"/>
+          <w:tab w:val="left" w:pos="6720"/>
+        </w:tabs>
+        <w:autoSpaceDE w:val="0"/>
+        <w:autoSpaceDN w:val="0"/>
+        <w:adjustRightInd w:val="0"/>
+        <w:rPr>
+          <w:rFonts w:ascii="Menlo Regular" w:hAnsi="Menlo Regular" w:cs="Menlo Regular"/>
+          <w:color w:val="000000"/>
+          <w:sz w:val="22"/>
+          <w:szCs w:val="22"/>
+        </w:rPr>
+      </w:pPr>
+      <w:proofErr w:type="gramStart"/>
+      <w:r>
+        <w:rPr>
+          <w:rFonts w:ascii="Menlo Regular" w:hAnsi="Menlo Regular" w:cs="Menlo Regular"/>
+          <w:color w:val="000000"/>
+          <w:sz w:val="22"/>
+          <w:szCs w:val="22"/>
+        </w:rPr>
+        <w:t>daemon</w:t>
+      </w:r>
+      <w:proofErr w:type="gramEnd"/>
+    </w:p>
+    <w:p>
+      <w:pPr>
+        <w:widowControl w:val="0"/>
+        <w:tabs>
+          <w:tab w:val="left" w:pos="560"/>
+          <w:tab w:val="left" w:pos="1120"/>
+          <w:tab w:val="left" w:pos="1680"/>
+          <w:tab w:val="left" w:pos="2240"/>
+          <w:tab w:val="left" w:pos="2800"/>
+          <w:tab w:val="left" w:pos="3360"/>
+          <w:tab w:val="left" w:pos="3920"/>
+          <w:tab w:val="left" w:pos="4480"/>
+          <w:tab w:val="left" w:pos="5040"/>
+          <w:tab w:val="left" w:pos="5600"/>
+          <w:tab w:val="left" w:pos="6160"/>
+          <w:tab w:val="left" w:pos="6720"/>
+        </w:tabs>
+        <w:autoSpaceDE w:val="0"/>
+        <w:autoSpaceDN w:val="0"/>
+        <w:adjustRightInd w:val="0"/>
+        <w:rPr>
+          <w:rFonts w:ascii="Menlo Regular" w:hAnsi="Menlo Regular" w:cs="Menlo Regular"/>
+          <w:color w:val="000000"/>
+          <w:sz w:val="22"/>
+          <w:szCs w:val="22"/>
+        </w:rPr>
+      </w:pPr>
+      <w:proofErr w:type="spellStart"/>
+      <w:proofErr w:type="gramStart"/>
+      <w:r>
+        <w:rPr>
+          <w:rFonts w:ascii="Menlo Regular" w:hAnsi="Menlo Regular" w:cs="Menlo Regular"/>
+          <w:color w:val="000000"/>
+          <w:sz w:val="22"/>
+          <w:szCs w:val="22"/>
+        </w:rPr>
+        <w:t>mysql</w:t>
+      </w:r>
+      <w:proofErr w:type="spellEnd"/>
+      <w:proofErr w:type="gramEnd"/>
+    </w:p>
+    <w:p>
+      <w:pPr>
+        <w:widowControl w:val="0"/>
+        <w:tabs>
+          <w:tab w:val="left" w:pos="560"/>
+          <w:tab w:val="left" w:pos="1120"/>
+          <w:tab w:val="left" w:pos="1680"/>
+          <w:tab w:val="left" w:pos="2240"/>
+          <w:tab w:val="left" w:pos="2800"/>
+          <w:tab w:val="left" w:pos="3360"/>
+          <w:tab w:val="left" w:pos="3920"/>
+          <w:tab w:val="left" w:pos="4480"/>
+          <w:tab w:val="left" w:pos="5040"/>
+          <w:tab w:val="left" w:pos="5600"/>
+          <w:tab w:val="left" w:pos="6160"/>
+          <w:tab w:val="left" w:pos="6720"/>
+        </w:tabs>
+        <w:autoSpaceDE w:val="0"/>
+        <w:autoSpaceDN w:val="0"/>
+        <w:adjustRightInd w:val="0"/>
+        <w:rPr>
+          <w:rFonts w:ascii="Menlo Regular" w:hAnsi="Menlo Regular" w:cs="Menlo Regular"/>
+          <w:color w:val="000000"/>
+          <w:sz w:val="22"/>
+          <w:szCs w:val="22"/>
+        </w:rPr>
+      </w:pPr>
+      <w:proofErr w:type="gramStart"/>
+      <w:r>
+        <w:rPr>
+          <w:rFonts w:ascii="Menlo Regular" w:hAnsi="Menlo Regular" w:cs="Menlo Regular"/>
+          <w:color w:val="000000"/>
+          <w:sz w:val="22"/>
+          <w:szCs w:val="22"/>
+        </w:rPr>
+        <w:t>postfix</w:t>
+      </w:r>
+      <w:proofErr w:type="gramEnd"/>
+    </w:p>
+    <w:p>
+      <w:pPr>
+        <w:widowControl w:val="0"/>
+        <w:tabs>
+          <w:tab w:val="left" w:pos="560"/>
+          <w:tab w:val="left" w:pos="1120"/>
+          <w:tab w:val="left" w:pos="1680"/>
+          <w:tab w:val="left" w:pos="2240"/>
+          <w:tab w:val="left" w:pos="2800"/>
+          <w:tab w:val="left" w:pos="3360"/>
+          <w:tab w:val="left" w:pos="3920"/>
+          <w:tab w:val="left" w:pos="4480"/>
+          <w:tab w:val="left" w:pos="5040"/>
+          <w:tab w:val="left" w:pos="5600"/>
+          <w:tab w:val="left" w:pos="6160"/>
+          <w:tab w:val="left" w:pos="6720"/>
+        </w:tabs>
+        <w:autoSpaceDE w:val="0"/>
+        <w:autoSpaceDN w:val="0"/>
+        <w:adjustRightInd w:val="0"/>
+        <w:rPr>
+          <w:rFonts w:ascii="Menlo Regular" w:hAnsi="Menlo Regular" w:cs="Menlo Regular"/>
+          <w:color w:val="000000"/>
+          <w:sz w:val="22"/>
+          <w:szCs w:val="22"/>
+        </w:rPr>
+      </w:pPr>
+      <w:proofErr w:type="gramStart"/>
+      <w:r>
+        <w:rPr>
+          <w:rFonts w:ascii="Menlo Regular" w:hAnsi="Menlo Regular" w:cs="Menlo Regular"/>
+          <w:color w:val="000000"/>
+          <w:sz w:val="22"/>
+          <w:szCs w:val="22"/>
+        </w:rPr>
+        <w:t>aschne19</w:t>
+      </w:r>
+      <w:proofErr w:type="gramEnd"/>
+    </w:p>
+    <w:p>
+      <w:pPr>
+        <w:widowControl w:val="0"/>
+        <w:tabs>
+          <w:tab w:val="left" w:pos="560"/>
+          <w:tab w:val="left" w:pos="1120"/>
+          <w:tab w:val="left" w:pos="1680"/>
+          <w:tab w:val="left" w:pos="2240"/>
+          <w:tab w:val="left" w:pos="2800"/>
+          <w:tab w:val="left" w:pos="3360"/>
+          <w:tab w:val="left" w:pos="3920"/>
+          <w:tab w:val="left" w:pos="4480"/>
+          <w:tab w:val="left" w:pos="5040"/>
+          <w:tab w:val="left" w:pos="5600"/>
+          <w:tab w:val="left" w:pos="6160"/>
+          <w:tab w:val="left" w:pos="6720"/>
+        </w:tabs>
+        <w:autoSpaceDE w:val="0"/>
+        <w:autoSpaceDN w:val="0"/>
+        <w:adjustRightInd w:val="0"/>
+        <w:rPr>
+          <w:rFonts w:ascii="Menlo Regular" w:hAnsi="Menlo Regular" w:cs="Menlo Regular"/>
+          <w:color w:val="000000"/>
+          <w:sz w:val="22"/>
+          <w:szCs w:val="22"/>
+        </w:rPr>
+      </w:pPr>
+      <w:proofErr w:type="spellStart"/>
+      <w:proofErr w:type="gramStart"/>
+      <w:r>
+        <w:rPr>
+          <w:rFonts w:ascii="Menlo Regular" w:hAnsi="Menlo Regular" w:cs="Menlo Regular"/>
+          <w:color w:val="000000"/>
+          <w:sz w:val="22"/>
+          <w:szCs w:val="22"/>
+        </w:rPr>
+        <w:t>ntp</w:t>
+      </w:r>
+      <w:proofErr w:type="spellEnd"/>
+      <w:proofErr w:type="gramEnd"/>
+    </w:p>
+    <w:p>
+      <w:pPr>
+        <w:widowControl w:val="0"/>
+        <w:tabs>
+          <w:tab w:val="left" w:pos="560"/>
+          <w:tab w:val="left" w:pos="1120"/>
+          <w:tab w:val="left" w:pos="1680"/>
+          <w:tab w:val="left" w:pos="2240"/>
+          <w:tab w:val="left" w:pos="2800"/>
+          <w:tab w:val="left" w:pos="3360"/>
+          <w:tab w:val="left" w:pos="3920"/>
+          <w:tab w:val="left" w:pos="4480"/>
+          <w:tab w:val="left" w:pos="5040"/>
+          <w:tab w:val="left" w:pos="5600"/>
+          <w:tab w:val="left" w:pos="6160"/>
+          <w:tab w:val="left" w:pos="6720"/>
+        </w:tabs>
+        <w:autoSpaceDE w:val="0"/>
+        <w:autoSpaceDN w:val="0"/>
+        <w:adjustRightInd w:val="0"/>
+        <w:rPr>
+          <w:rFonts w:ascii="Menlo Regular" w:hAnsi="Menlo Regular" w:cs="Menlo Regular"/>
+          <w:color w:val="000000"/>
+          <w:sz w:val="22"/>
+          <w:szCs w:val="22"/>
+        </w:rPr>
+      </w:pPr>
+      <w:r>
+        <w:rPr>
+          <w:rFonts w:ascii="Menlo Regular" w:hAnsi="Menlo Regular" w:cs="Menlo Regular"/>
+          <w:color w:val="000000"/>
+          <w:sz w:val="22"/>
+          <w:szCs w:val="22"/>
+        </w:rPr>
+        <w:t>www-data</w:t>
+      </w:r>
+    </w:p>
+    <w:p>
+      <w:pPr>
+        <w:widowControl w:val="0"/>
+        <w:tabs>
+          <w:tab w:val="left" w:pos="560"/>
+          <w:tab w:val="left" w:pos="1120"/>
+          <w:tab w:val="left" w:pos="1680"/>
+          <w:tab w:val="left" w:pos="2240"/>
+          <w:tab w:val="left" w:pos="2800"/>
+          <w:tab w:val="left" w:pos="3360"/>
+          <w:tab w:val="left" w:pos="3920"/>
+          <w:tab w:val="left" w:pos="4480"/>
+          <w:tab w:val="left" w:pos="5040"/>
+          <w:tab w:val="left" w:pos="5600"/>
+          <w:tab w:val="left" w:pos="6160"/>
+          <w:tab w:val="left" w:pos="6720"/>
+        </w:tabs>
+        <w:autoSpaceDE w:val="0"/>
+        <w:autoSpaceDN w:val="0"/>
+        <w:adjustRightInd w:val="0"/>
+        <w:rPr>
+          <w:rFonts w:ascii="Menlo Regular" w:hAnsi="Menlo Regular" w:cs="Menlo Regular"/>
+          <w:color w:val="000000"/>
+          <w:sz w:val="22"/>
+          <w:szCs w:val="22"/>
+        </w:rPr>
+      </w:pPr>
+      <w:r>
+        <w:rPr>
+          <w:rFonts w:ascii="Menlo Regular" w:hAnsi="Menlo Regular" w:cs="Menlo Regular"/>
+          <w:color w:val="000000"/>
+          <w:sz w:val="22"/>
+          <w:szCs w:val="22"/>
+        </w:rPr>
+        <w:t>www-data</w:t>
+      </w:r>
+    </w:p>
+    <w:p>
+      <w:pPr>
+        <w:widowControl w:val="0"/>
+        <w:tabs>
+          <w:tab w:val="left" w:pos="560"/>
+          <w:tab w:val="left" w:pos="1120"/>
+          <w:tab w:val="left" w:pos="1680"/>
+          <w:tab w:val="left" w:pos="2240"/>
+          <w:tab w:val="left" w:pos="2800"/>
+          <w:tab w:val="left" w:pos="3360"/>
+          <w:tab w:val="left" w:pos="3920"/>
+          <w:tab w:val="left" w:pos="4480"/>
+          <w:tab w:val="left" w:pos="5040"/>
+          <w:tab w:val="left" w:pos="5600"/>
+          <w:tab w:val="left" w:pos="6160"/>
+          <w:tab w:val="left" w:pos="6720"/>
+        </w:tabs>
+        <w:autoSpaceDE w:val="0"/>
+        <w:autoSpaceDN w:val="0"/>
+        <w:adjustRightInd w:val="0"/>
+        <w:rPr>
+          <w:rFonts w:ascii="Menlo Regular" w:hAnsi="Menlo Regular" w:cs="Menlo Regular"/>
+          <w:color w:val="000000"/>
+          <w:sz w:val="22"/>
+          <w:szCs w:val="22"/>
+        </w:rPr>
+      </w:pPr>
+      <w:r>
+        <w:rPr>
+          <w:rFonts w:ascii="Menlo Regular" w:hAnsi="Menlo Regular" w:cs="Menlo Regular"/>
+          <w:color w:val="000000"/>
+          <w:sz w:val="22"/>
+          <w:szCs w:val="22"/>
+        </w:rPr>
+        <w:t>www-data</w:t>
+      </w:r>
+    </w:p>
+    <w:p>
+      <w:pPr>
+        <w:widowControl w:val="0"/>
+        <w:tabs>
+          <w:tab w:val="left" w:pos="560"/>
+          <w:tab w:val="left" w:pos="1120"/>
+          <w:tab w:val="left" w:pos="1680"/>
+          <w:tab w:val="left" w:pos="2240"/>
+          <w:tab w:val="left" w:pos="2800"/>
+          <w:tab w:val="left" w:pos="3360"/>
+          <w:tab w:val="left" w:pos="3920"/>
+          <w:tab w:val="left" w:pos="4480"/>
+          <w:tab w:val="left" w:pos="5040"/>
+          <w:tab w:val="left" w:pos="5600"/>
+          <w:tab w:val="left" w:pos="6160"/>
+          <w:tab w:val="left" w:pos="6720"/>
+        </w:tabs>
+        <w:autoSpaceDE w:val="0"/>
+        <w:autoSpaceDN w:val="0"/>
+        <w:adjustRightInd w:val="0"/>
+        <w:rPr>
+          <w:rFonts w:ascii="Menlo Regular" w:hAnsi="Menlo Regular" w:cs="Menlo Regular"/>
+          <w:color w:val="000000"/>
+          <w:sz w:val="22"/>
+          <w:szCs w:val="22"/>
+        </w:rPr>
+      </w:pPr>
+      <w:proofErr w:type="spellStart"/>
+      <w:proofErr w:type="gramStart"/>
+      <w:r>
+        <w:rPr>
+          <w:rFonts w:ascii="Menlo Regular" w:hAnsi="Menlo Regular" w:cs="Menlo Regular"/>
+          <w:color w:val="000000"/>
+          <w:sz w:val="22"/>
+          <w:szCs w:val="22"/>
+        </w:rPr>
+        <w:t>zkansil</w:t>
+      </w:r>
+      <w:proofErr w:type="spellEnd"/>
+      <w:proofErr w:type="gramEnd"/>
+    </w:p>
+    <w:p>
+      <w:pPr>
+        <w:widowControl w:val="0"/>
+        <w:tabs>
+          <w:tab w:val="left" w:pos="560"/>
+          <w:tab w:val="left" w:pos="1120"/>
+          <w:tab w:val="left" w:pos="1680"/>
+          <w:tab w:val="left" w:pos="2240"/>
+          <w:tab w:val="left" w:pos="2800"/>
+          <w:tab w:val="left" w:pos="3360"/>
+          <w:tab w:val="left" w:pos="3920"/>
+          <w:tab w:val="left" w:pos="4480"/>
+          <w:tab w:val="left" w:pos="5040"/>
+          <w:tab w:val="left" w:pos="5600"/>
+          <w:tab w:val="left" w:pos="6160"/>
+          <w:tab w:val="left" w:pos="6720"/>
+        </w:tabs>
+        <w:autoSpaceDE w:val="0"/>
+        <w:autoSpaceDN w:val="0"/>
+        <w:adjustRightInd w:val="0"/>
+        <w:rPr>
+          <w:rFonts w:ascii="Menlo Regular" w:hAnsi="Menlo Regular" w:cs="Menlo Regular"/>
+          <w:color w:val="000000"/>
+          <w:sz w:val="22"/>
+          <w:szCs w:val="22"/>
+        </w:rPr>
+      </w:pPr>
+      <w:proofErr w:type="spellStart"/>
+      <w:proofErr w:type="gramStart"/>
+      <w:r>
+        <w:rPr>
+          <w:rFonts w:ascii="Menlo Regular" w:hAnsi="Menlo Regular" w:cs="Menlo Regular"/>
+          <w:color w:val="000000"/>
+          <w:sz w:val="22"/>
+          <w:szCs w:val="22"/>
+        </w:rPr>
+        <w:t>zkansil</w:t>
+      </w:r>
+      <w:proofErr w:type="spellEnd"/>
+      <w:proofErr w:type="gramEnd"/>
+    </w:p>
+    <w:p>
+      <w:pPr>
+        <w:widowControl w:val="0"/>
+        <w:tabs>
+          <w:tab w:val="left" w:pos="560"/>
+          <w:tab w:val="left" w:pos="1120"/>
+          <w:tab w:val="left" w:pos="1680"/>
+          <w:tab w:val="left" w:pos="2240"/>
+          <w:tab w:val="left" w:pos="2800"/>
+          <w:tab w:val="left" w:pos="3360"/>
+          <w:tab w:val="left" w:pos="3920"/>
+          <w:tab w:val="left" w:pos="4480"/>
+          <w:tab w:val="left" w:pos="5040"/>
+          <w:tab w:val="left" w:pos="5600"/>
+          <w:tab w:val="left" w:pos="6160"/>
+          <w:tab w:val="left" w:pos="6720"/>
+        </w:tabs>
+        <w:autoSpaceDE w:val="0"/>
+        <w:autoSpaceDN w:val="0"/>
+        <w:adjustRightInd w:val="0"/>
+        <w:rPr>
+          <w:rFonts w:ascii="Menlo Regular" w:hAnsi="Menlo Regular" w:cs="Menlo Regular"/>
+          <w:color w:val="000000"/>
+          <w:sz w:val="22"/>
+          <w:szCs w:val="22"/>
+        </w:rPr>
+      </w:pPr>
+      <w:proofErr w:type="spellStart"/>
+      <w:proofErr w:type="gramStart"/>
+      <w:r>
+        <w:rPr>
+          <w:rFonts w:ascii="Menlo Regular" w:hAnsi="Menlo Regular" w:cs="Menlo Regular"/>
+          <w:color w:val="000000"/>
+          <w:sz w:val="22"/>
+          <w:szCs w:val="22"/>
+        </w:rPr>
+        <w:t>zkansil</w:t>
+      </w:r>
+      <w:proofErr w:type="spellEnd"/>
+      <w:proofErr w:type="gramEnd"/>
+    </w:p>
+    <w:p>
+      <w:pPr>
+        <w:widowControl w:val="0"/>
+        <w:tabs>
+          <w:tab w:val="left" w:pos="560"/>
+          <w:tab w:val="left" w:pos="1120"/>
+          <w:tab w:val="left" w:pos="1680"/>
+          <w:tab w:val="left" w:pos="2240"/>
+          <w:tab w:val="left" w:pos="2800"/>
+          <w:tab w:val="left" w:pos="3360"/>
+          <w:tab w:val="left" w:pos="3920"/>
+          <w:tab w:val="left" w:pos="4480"/>
+          <w:tab w:val="left" w:pos="5040"/>
+          <w:tab w:val="left" w:pos="5600"/>
+          <w:tab w:val="left" w:pos="6160"/>
+          <w:tab w:val="left" w:pos="6720"/>
+        </w:tabs>
+        <w:autoSpaceDE w:val="0"/>
+        <w:autoSpaceDN w:val="0"/>
+        <w:adjustRightInd w:val="0"/>
+        <w:rPr>
+          <w:rFonts w:ascii="Menlo Regular" w:hAnsi="Menlo Regular" w:cs="Menlo Regular"/>
+          <w:color w:val="000000"/>
+          <w:sz w:val="22"/>
+          <w:szCs w:val="22"/>
+        </w:rPr>
+      </w:pPr>
+      <w:proofErr w:type="gramStart"/>
+      <w:r>
+        <w:rPr>
+          <w:rFonts w:ascii="Menlo Regular" w:hAnsi="Menlo Regular" w:cs="Menlo Regular"/>
+          <w:color w:val="000000"/>
+          <w:sz w:val="22"/>
+          <w:szCs w:val="22"/>
+        </w:rPr>
+        <w:t>postfix</w:t>
+      </w:r>
+      <w:proofErr w:type="gramEnd"/>
+    </w:p>
+    <w:p>
+      <w:pPr>
+        <w:widowControl w:val="0"/>
+        <w:tabs>
+          <w:tab w:val="left" w:pos="560"/>
+          <w:tab w:val="left" w:pos="1120"/>
+          <w:tab w:val="left" w:pos="1680"/>
+          <w:tab w:val="left" w:pos="2240"/>
+          <w:tab w:val="left" w:pos="2800"/>
+          <w:tab w:val="left" w:pos="3360"/>
+          <w:tab w:val="left" w:pos="3920"/>
+          <w:tab w:val="left" w:pos="4480"/>
+          <w:tab w:val="left" w:pos="5040"/>
+          <w:tab w:val="left" w:pos="5600"/>
+          <w:tab w:val="left" w:pos="6160"/>
+          <w:tab w:val="left" w:pos="6720"/>
+        </w:tabs>
+        <w:autoSpaceDE w:val="0"/>
+        <w:autoSpaceDN w:val="0"/>
+        <w:adjustRightInd w:val="0"/>
+        <w:rPr>
+          <w:rFonts w:ascii="Menlo Regular" w:hAnsi="Menlo Regular" w:cs="Menlo Regular"/>
+          <w:color w:val="000000"/>
+          <w:sz w:val="22"/>
+          <w:szCs w:val="22"/>
+        </w:rPr>
+      </w:pPr>
+      <w:proofErr w:type="gramStart"/>
+      <w:r>
+        <w:rPr>
+          <w:rFonts w:ascii="Menlo Regular" w:hAnsi="Menlo Regular" w:cs="Menlo Regular"/>
+          <w:color w:val="000000"/>
+          <w:sz w:val="22"/>
+          <w:szCs w:val="22"/>
+        </w:rPr>
+        <w:t>postfix</w:t>
+      </w:r>
+      <w:proofErr w:type="gramEnd"/>
+    </w:p>
+    <w:p>
+      <w:pPr>
+        <w:widowControl w:val="0"/>
+        <w:tabs>
+          <w:tab w:val="left" w:pos="560"/>
+          <w:tab w:val="left" w:pos="1120"/>
+          <w:tab w:val="left" w:pos="1680"/>
+          <w:tab w:val="left" w:pos="2240"/>
+          <w:tab w:val="left" w:pos="2800"/>
+          <w:tab w:val="left" w:pos="3360"/>
+          <w:tab w:val="left" w:pos="3920"/>
+          <w:tab w:val="left" w:pos="4480"/>
+          <w:tab w:val="left" w:pos="5040"/>
+          <w:tab w:val="left" w:pos="5600"/>
+          <w:tab w:val="left" w:pos="6160"/>
+          <w:tab w:val="left" w:pos="6720"/>
+        </w:tabs>
+        <w:autoSpaceDE w:val="0"/>
+        <w:autoSpaceDN w:val="0"/>
+        <w:adjustRightInd w:val="0"/>
+        <w:rPr>
+          <w:rFonts w:ascii="Menlo Regular" w:hAnsi="Menlo Regular" w:cs="Menlo Regular"/>
+          <w:color w:val="000000"/>
+          <w:sz w:val="22"/>
+          <w:szCs w:val="22"/>
+        </w:rPr>
+      </w:pPr>
+      <w:proofErr w:type="spellStart"/>
+      <w:proofErr w:type="gramStart"/>
+      <w:r>
+        <w:rPr>
+          <w:rFonts w:ascii="Menlo Regular" w:hAnsi="Menlo Regular" w:cs="Menlo Regular"/>
+          <w:color w:val="000000"/>
+          <w:sz w:val="22"/>
+          <w:szCs w:val="22"/>
+        </w:rPr>
+        <w:t>dondi</w:t>
+      </w:r>
+      <w:proofErr w:type="spellEnd"/>
+      <w:proofErr w:type="gramEnd"/>
+    </w:p>
+    <w:p>
+      <w:pPr>
+        <w:widowControl w:val="0"/>
+        <w:tabs>
+          <w:tab w:val="left" w:pos="560"/>
+          <w:tab w:val="left" w:pos="1120"/>
+          <w:tab w:val="left" w:pos="1680"/>
+          <w:tab w:val="left" w:pos="2240"/>
+          <w:tab w:val="left" w:pos="2800"/>
+          <w:tab w:val="left" w:pos="3360"/>
+          <w:tab w:val="left" w:pos="3920"/>
+          <w:tab w:val="left" w:pos="4480"/>
+          <w:tab w:val="left" w:pos="5040"/>
+          <w:tab w:val="left" w:pos="5600"/>
+          <w:tab w:val="left" w:pos="6160"/>
+          <w:tab w:val="left" w:pos="6720"/>
+        </w:tabs>
+        <w:autoSpaceDE w:val="0"/>
+        <w:autoSpaceDN w:val="0"/>
+        <w:adjustRightInd w:val="0"/>
+        <w:rPr>
+          <w:rFonts w:ascii="Menlo Regular" w:hAnsi="Menlo Regular" w:cs="Menlo Regular"/>
+          <w:color w:val="000000"/>
+          <w:sz w:val="22"/>
+          <w:szCs w:val="22"/>
+        </w:rPr>
+      </w:pPr>
+      <w:proofErr w:type="spellStart"/>
+      <w:proofErr w:type="gramStart"/>
+      <w:r>
+        <w:rPr>
+          <w:rFonts w:ascii="Menlo Regular" w:hAnsi="Menlo Regular" w:cs="Menlo Regular"/>
+          <w:color w:val="000000"/>
+          <w:sz w:val="22"/>
+          <w:szCs w:val="22"/>
+        </w:rPr>
+        <w:t>dondi</w:t>
+      </w:r>
+      <w:proofErr w:type="spellEnd"/>
+      <w:proofErr w:type="gramEnd"/>
+    </w:p>
+    <w:p>
+      <w:pPr>
+        <w:widowControl w:val="0"/>
+        <w:tabs>
+          <w:tab w:val="left" w:pos="560"/>
+          <w:tab w:val="left" w:pos="1120"/>
+          <w:tab w:val="left" w:pos="1680"/>
+          <w:tab w:val="left" w:pos="2240"/>
+          <w:tab w:val="left" w:pos="2800"/>
+          <w:tab w:val="left" w:pos="3360"/>
+          <w:tab w:val="left" w:pos="3920"/>
+          <w:tab w:val="left" w:pos="4480"/>
+          <w:tab w:val="left" w:pos="5040"/>
+          <w:tab w:val="left" w:pos="5600"/>
+          <w:tab w:val="left" w:pos="6160"/>
+          <w:tab w:val="left" w:pos="6720"/>
+        </w:tabs>
+        <w:autoSpaceDE w:val="0"/>
+        <w:autoSpaceDN w:val="0"/>
+        <w:adjustRightInd w:val="0"/>
+        <w:rPr>
+          <w:rFonts w:ascii="Menlo Regular" w:hAnsi="Menlo Regular" w:cs="Menlo Regular"/>
+          <w:color w:val="000000"/>
+          <w:sz w:val="22"/>
+          <w:szCs w:val="22"/>
+        </w:rPr>
+      </w:pPr>
+      <w:proofErr w:type="spellStart"/>
+      <w:proofErr w:type="gramStart"/>
+      <w:r>
+        <w:rPr>
+          <w:rFonts w:ascii="Menlo Regular" w:hAnsi="Menlo Regular" w:cs="Menlo Regular"/>
+          <w:color w:val="000000"/>
+          <w:sz w:val="22"/>
+          <w:szCs w:val="22"/>
+        </w:rPr>
+        <w:t>dondi</w:t>
+      </w:r>
+      <w:proofErr w:type="spellEnd"/>
+      <w:proofErr w:type="gramEnd"/>
+    </w:p>
+    <w:p>
+      <w:pPr>
+        <w:widowControl w:val="0"/>
+        <w:tabs>
+          <w:tab w:val="left" w:pos="560"/>
+          <w:tab w:val="left" w:pos="1120"/>
+          <w:tab w:val="left" w:pos="1680"/>
+          <w:tab w:val="left" w:pos="2240"/>
+          <w:tab w:val="left" w:pos="2800"/>
+          <w:tab w:val="left" w:pos="3360"/>
+          <w:tab w:val="left" w:pos="3920"/>
+          <w:tab w:val="left" w:pos="4480"/>
+          <w:tab w:val="left" w:pos="5040"/>
+          <w:tab w:val="left" w:pos="5600"/>
+          <w:tab w:val="left" w:pos="6160"/>
+          <w:tab w:val="left" w:pos="6720"/>
+        </w:tabs>
+        <w:autoSpaceDE w:val="0"/>
+        <w:autoSpaceDN w:val="0"/>
+        <w:adjustRightInd w:val="0"/>
+        <w:rPr>
+          <w:rFonts w:ascii="Menlo Regular" w:hAnsi="Menlo Regular" w:cs="Menlo Regular"/>
+          <w:color w:val="000000"/>
+          <w:sz w:val="22"/>
+          <w:szCs w:val="22"/>
+        </w:rPr>
+      </w:pPr>
+      <w:proofErr w:type="gramStart"/>
+      <w:r>
+        <w:rPr>
+          <w:rFonts w:ascii="Menlo Regular" w:hAnsi="Menlo Regular" w:cs="Menlo Regular"/>
+          <w:color w:val="000000"/>
+          <w:sz w:val="22"/>
+          <w:szCs w:val="22"/>
+        </w:rPr>
+        <w:t>aschne19</w:t>
+      </w:r>
+      <w:proofErr w:type="gramEnd"/>
+    </w:p>
+    <w:p>
+      <w:pPr>
+        <w:widowControl w:val="0"/>
+        <w:tabs>
+          <w:tab w:val="left" w:pos="560"/>
+          <w:tab w:val="left" w:pos="1120"/>
+          <w:tab w:val="left" w:pos="1680"/>
+          <w:tab w:val="left" w:pos="2240"/>
+          <w:tab w:val="left" w:pos="2800"/>
+          <w:tab w:val="left" w:pos="3360"/>
+          <w:tab w:val="left" w:pos="3920"/>
+          <w:tab w:val="left" w:pos="4480"/>
+          <w:tab w:val="left" w:pos="5040"/>
+          <w:tab w:val="left" w:pos="5600"/>
+          <w:tab w:val="left" w:pos="6160"/>
+          <w:tab w:val="left" w:pos="6720"/>
+        </w:tabs>
+        <w:autoSpaceDE w:val="0"/>
+        <w:autoSpaceDN w:val="0"/>
+        <w:adjustRightInd w:val="0"/>
+        <w:rPr>
+          <w:rFonts w:ascii="Menlo Regular" w:hAnsi="Menlo Regular" w:cs="Menlo Regular"/>
+          <w:color w:val="000000"/>
+          <w:sz w:val="22"/>
+          <w:szCs w:val="22"/>
+        </w:rPr>
+      </w:pPr>
+      <w:r>
+        <w:rPr>
+          <w:rFonts w:ascii="Menlo Regular" w:hAnsi="Menlo Regular" w:cs="Menlo Regular"/>
+          <w:color w:val="000000"/>
+          <w:sz w:val="22"/>
+          <w:szCs w:val="22"/>
+        </w:rPr>
+        <w:t>www-data</w:t>
+      </w:r>
+    </w:p>
+    <w:p>
+      <w:pPr>
+        <w:widowControl w:val="0"/>
+        <w:tabs>
+          <w:tab w:val="left" w:pos="560"/>
+          <w:tab w:val="left" w:pos="1120"/>
+          <w:tab w:val="left" w:pos="1680"/>
+          <w:tab w:val="left" w:pos="2240"/>
+          <w:tab w:val="left" w:pos="2800"/>
+          <w:tab w:val="left" w:pos="3360"/>
+          <w:tab w:val="left" w:pos="3920"/>
+          <w:tab w:val="left" w:pos="4480"/>
+          <w:tab w:val="left" w:pos="5040"/>
+          <w:tab w:val="left" w:pos="5600"/>
+          <w:tab w:val="left" w:pos="6160"/>
+          <w:tab w:val="left" w:pos="6720"/>
+        </w:tabs>
+        <w:autoSpaceDE w:val="0"/>
+        <w:autoSpaceDN w:val="0"/>
+        <w:adjustRightInd w:val="0"/>
+        <w:rPr>
+          <w:rFonts w:ascii="Menlo Regular" w:hAnsi="Menlo Regular" w:cs="Menlo Regular"/>
+          <w:color w:val="000000"/>
+          <w:sz w:val="22"/>
+          <w:szCs w:val="22"/>
+        </w:rPr>
+      </w:pPr>
+      <w:r>
+        <w:rPr>
+          <w:rFonts w:ascii="Menlo Regular" w:hAnsi="Menlo Regular" w:cs="Menlo Regular"/>
+          <w:color w:val="000000"/>
+          <w:sz w:val="22"/>
+          <w:szCs w:val="22"/>
+        </w:rPr>
+        <w:t>www-data</w:t>
+      </w:r>
+    </w:p>
+    <w:p>
+      <w:pPr>
+        <w:widowControl w:val="0"/>
+        <w:tabs>
+          <w:tab w:val="left" w:pos="560"/>
+          <w:tab w:val="left" w:pos="1120"/>
+          <w:tab w:val="left" w:pos="1680"/>
+          <w:tab w:val="left" w:pos="2240"/>
+          <w:tab w:val="left" w:pos="2800"/>
+          <w:tab w:val="left" w:pos="3360"/>
+          <w:tab w:val="left" w:pos="3920"/>
+          <w:tab w:val="left" w:pos="4480"/>
+          <w:tab w:val="left" w:pos="5040"/>
+          <w:tab w:val="left" w:pos="5600"/>
+          <w:tab w:val="left" w:pos="6160"/>
+          <w:tab w:val="left" w:pos="6720"/>
+        </w:tabs>
+        <w:autoSpaceDE w:val="0"/>
+        <w:autoSpaceDN w:val="0"/>
+        <w:adjustRightInd w:val="0"/>
+        <w:rPr>
+          <w:rFonts w:ascii="Menlo Regular" w:hAnsi="Menlo Regular" w:cs="Menlo Regular"/>
+          <w:color w:val="000000"/>
+          <w:sz w:val="22"/>
+          <w:szCs w:val="22"/>
+        </w:rPr>
+      </w:pPr>
+      <w:r>
+        <w:rPr>
+          <w:rFonts w:ascii="Menlo Regular" w:hAnsi="Menlo Regular" w:cs="Menlo Regular"/>
+          <w:color w:val="000000"/>
+          <w:sz w:val="22"/>
+          <w:szCs w:val="22"/>
+        </w:rPr>
+        <w:t>www-data</w:t>
+      </w:r>
+    </w:p>
+    <w:p>
+      <w:pPr>
+        <w:widowControl w:val="0"/>
+        <w:tabs>
+          <w:tab w:val="left" w:pos="560"/>
+          <w:tab w:val="left" w:pos="1120"/>
+          <w:tab w:val="left" w:pos="1680"/>
+          <w:tab w:val="left" w:pos="2240"/>
+          <w:tab w:val="left" w:pos="2800"/>
+          <w:tab w:val="left" w:pos="3360"/>
+          <w:tab w:val="left" w:pos="3920"/>
+          <w:tab w:val="left" w:pos="4480"/>
+          <w:tab w:val="left" w:pos="5040"/>
+          <w:tab w:val="left" w:pos="5600"/>
+          <w:tab w:val="left" w:pos="6160"/>
+          <w:tab w:val="left" w:pos="6720"/>
+        </w:tabs>
+        <w:autoSpaceDE w:val="0"/>
+        <w:autoSpaceDN w:val="0"/>
+        <w:adjustRightInd w:val="0"/>
+        <w:rPr>
+          <w:rFonts w:ascii="Menlo Regular" w:hAnsi="Menlo Regular" w:cs="Menlo Regular"/>
+          <w:color w:val="000000"/>
+          <w:sz w:val="22"/>
+          <w:szCs w:val="22"/>
+        </w:rPr>
+      </w:pPr>
+      <w:r>
+        <w:rPr>
+          <w:rFonts w:ascii="Menlo Regular" w:hAnsi="Menlo Regular" w:cs="Menlo Regular"/>
+          <w:color w:val="000000"/>
+          <w:sz w:val="22"/>
+          <w:szCs w:val="22"/>
+        </w:rPr>
+        <w:t>www-data</w:t>
+      </w:r>
+    </w:p>
+    <w:p>
+      <w:pPr>
+        <w:widowControl w:val="0"/>
+        <w:tabs>
+          <w:tab w:val="left" w:pos="560"/>
+          <w:tab w:val="left" w:pos="1120"/>
+          <w:tab w:val="left" w:pos="1680"/>
+          <w:tab w:val="left" w:pos="2240"/>
+          <w:tab w:val="left" w:pos="2800"/>
+          <w:tab w:val="left" w:pos="3360"/>
+          <w:tab w:val="left" w:pos="3920"/>
+          <w:tab w:val="left" w:pos="4480"/>
+          <w:tab w:val="left" w:pos="5040"/>
+          <w:tab w:val="left" w:pos="5600"/>
+          <w:tab w:val="left" w:pos="6160"/>
+          <w:tab w:val="left" w:pos="6720"/>
+        </w:tabs>
+        <w:autoSpaceDE w:val="0"/>
+        <w:autoSpaceDN w:val="0"/>
+        <w:adjustRightInd w:val="0"/>
+        <w:rPr>
+          <w:rFonts w:ascii="Menlo Regular" w:hAnsi="Menlo Regular" w:cs="Menlo Regular"/>
+          <w:color w:val="000000"/>
+          <w:sz w:val="22"/>
+          <w:szCs w:val="22"/>
+        </w:rPr>
+      </w:pPr>
+      <w:proofErr w:type="gramStart"/>
+      <w:r>
+        <w:rPr>
+          <w:rFonts w:ascii="Menlo Regular" w:hAnsi="Menlo Regular" w:cs="Menlo Regular"/>
+          <w:color w:val="000000"/>
+          <w:sz w:val="22"/>
+          <w:szCs w:val="22"/>
+        </w:rPr>
+        <w:t>akerawa2</w:t>
+      </w:r>
+      <w:proofErr w:type="gramEnd"/>
+    </w:p>
+    <w:p>
+      <w:pPr>
+        <w:widowControl w:val="0"/>
+        <w:tabs>
+          <w:tab w:val="left" w:pos="560"/>
+          <w:tab w:val="left" w:pos="1120"/>
+          <w:tab w:val="left" w:pos="1680"/>
+          <w:tab w:val="left" w:pos="2240"/>
+          <w:tab w:val="left" w:pos="2800"/>
+          <w:tab w:val="left" w:pos="3360"/>
+          <w:tab w:val="left" w:pos="3920"/>
+          <w:tab w:val="left" w:pos="4480"/>
+          <w:tab w:val="left" w:pos="5040"/>
+          <w:tab w:val="left" w:pos="5600"/>
+          <w:tab w:val="left" w:pos="6160"/>
+          <w:tab w:val="left" w:pos="6720"/>
+        </w:tabs>
+        <w:autoSpaceDE w:val="0"/>
+        <w:autoSpaceDN w:val="0"/>
+        <w:adjustRightInd w:val="0"/>
+        <w:rPr>
+          <w:rFonts w:ascii="Menlo Regular" w:hAnsi="Menlo Regular" w:cs="Menlo Regular"/>
+          <w:color w:val="000000"/>
+          <w:sz w:val="22"/>
+          <w:szCs w:val="22"/>
+        </w:rPr>
+      </w:pPr>
+      <w:proofErr w:type="gramStart"/>
+      <w:r>
+        <w:rPr>
+          <w:rFonts w:ascii="Menlo Regular" w:hAnsi="Menlo Regular" w:cs="Menlo Regular"/>
+          <w:color w:val="000000"/>
+          <w:sz w:val="22"/>
+          <w:szCs w:val="22"/>
+        </w:rPr>
+        <w:t>akerawa2</w:t>
+      </w:r>
+      <w:proofErr w:type="gramEnd"/>
+    </w:p>
+    <w:p>
+      <w:pPr>
+        <w:widowControl w:val="0"/>
+        <w:tabs>
+          <w:tab w:val="left" w:pos="560"/>
+          <w:tab w:val="left" w:pos="1120"/>
+          <w:tab w:val="left" w:pos="1680"/>
+          <w:tab w:val="left" w:pos="2240"/>
+          <w:tab w:val="left" w:pos="2800"/>
+          <w:tab w:val="left" w:pos="3360"/>
+          <w:tab w:val="left" w:pos="3920"/>
+          <w:tab w:val="left" w:pos="4480"/>
+          <w:tab w:val="left" w:pos="5040"/>
+          <w:tab w:val="left" w:pos="5600"/>
+          <w:tab w:val="left" w:pos="6160"/>
+          <w:tab w:val="left" w:pos="6720"/>
+        </w:tabs>
+        <w:autoSpaceDE w:val="0"/>
+        <w:autoSpaceDN w:val="0"/>
+        <w:adjustRightInd w:val="0"/>
+        <w:rPr>
+          <w:rFonts w:ascii="Menlo Regular" w:hAnsi="Menlo Regular" w:cs="Menlo Regular"/>
+          <w:color w:val="000000"/>
+          <w:sz w:val="22"/>
+          <w:szCs w:val="22"/>
+        </w:rPr>
+      </w:pPr>
+      <w:proofErr w:type="gramStart"/>
+      <w:r>
+        <w:rPr>
+          <w:rFonts w:ascii="Menlo Regular" w:hAnsi="Menlo Regular" w:cs="Menlo Regular"/>
+          <w:color w:val="000000"/>
+          <w:sz w:val="22"/>
+          <w:szCs w:val="22"/>
+        </w:rPr>
+        <w:t>akerawa2</w:t>
+      </w:r>
+      <w:proofErr w:type="gramEnd"/>
+    </w:p>
+    <w:p>
+      <w:pPr>
+        <w:widowControl w:val="0"/>
+        <w:tabs>
+          <w:tab w:val="left" w:pos="560"/>
+          <w:tab w:val="left" w:pos="1120"/>
+          <w:tab w:val="left" w:pos="1680"/>
+          <w:tab w:val="left" w:pos="2240"/>
+          <w:tab w:val="left" w:pos="2800"/>
+          <w:tab w:val="left" w:pos="3360"/>
+          <w:tab w:val="left" w:pos="3920"/>
+          <w:tab w:val="left" w:pos="4480"/>
+          <w:tab w:val="left" w:pos="5040"/>
+          <w:tab w:val="left" w:pos="5600"/>
+          <w:tab w:val="left" w:pos="6160"/>
+          <w:tab w:val="left" w:pos="6720"/>
+        </w:tabs>
+        <w:autoSpaceDE w:val="0"/>
+        <w:autoSpaceDN w:val="0"/>
+        <w:adjustRightInd w:val="0"/>
+        <w:rPr>
+          <w:rFonts w:ascii="Menlo Regular" w:hAnsi="Menlo Regular" w:cs="Menlo Regular"/>
+          <w:color w:val="000000"/>
+          <w:sz w:val="22"/>
+          <w:szCs w:val="22"/>
+        </w:rPr>
+      </w:pPr>
+      <w:r>
+        <w:rPr>
+          <w:rFonts w:ascii="Menlo Regular" w:hAnsi="Menlo Regular" w:cs="Menlo Regular"/>
+          <w:color w:val="000000"/>
+          <w:sz w:val="22"/>
+          <w:szCs w:val="22"/>
+        </w:rPr>
+        <w:t>www-data</w:t>
+      </w:r>
+    </w:p>
+    <w:p>
+      <w:pPr>
+        <w:widowControl w:val="0"/>
+        <w:tabs>
+          <w:tab w:val="left" w:pos="560"/>
+          <w:tab w:val="left" w:pos="1120"/>
+          <w:tab w:val="left" w:pos="1680"/>
+          <w:tab w:val="left" w:pos="2240"/>
+          <w:tab w:val="left" w:pos="2800"/>
+          <w:tab w:val="left" w:pos="3360"/>
+          <w:tab w:val="left" w:pos="3920"/>
+          <w:tab w:val="left" w:pos="4480"/>
+          <w:tab w:val="left" w:pos="5040"/>
+          <w:tab w:val="left" w:pos="5600"/>
+          <w:tab w:val="left" w:pos="6160"/>
+          <w:tab w:val="left" w:pos="6720"/>
+        </w:tabs>
+        <w:autoSpaceDE w:val="0"/>
+        <w:autoSpaceDN w:val="0"/>
+        <w:adjustRightInd w:val="0"/>
+        <w:rPr>
+          <w:rFonts w:ascii="Menlo Regular" w:hAnsi="Menlo Regular" w:cs="Menlo Regular"/>
+          <w:color w:val="000000"/>
+          <w:sz w:val="22"/>
+          <w:szCs w:val="22"/>
+        </w:rPr>
+      </w:pPr>
+      <w:r>
+        <w:rPr>
+          <w:rFonts w:ascii="Menlo Regular" w:hAnsi="Menlo Regular" w:cs="Menlo Regular"/>
+          <w:color w:val="000000"/>
+          <w:sz w:val="22"/>
+          <w:szCs w:val="22"/>
+        </w:rPr>
+        <w:t>www-data</w:t>
+      </w:r>
+    </w:p>
+    <w:p>
+      <w:pPr>
+        <w:widowControl w:val="0"/>
+        <w:tabs>
+          <w:tab w:val="left" w:pos="560"/>
+          <w:tab w:val="left" w:pos="1120"/>
+          <w:tab w:val="left" w:pos="1680"/>
+          <w:tab w:val="left" w:pos="2240"/>
+          <w:tab w:val="left" w:pos="2800"/>
+          <w:tab w:val="left" w:pos="3360"/>
+          <w:tab w:val="left" w:pos="3920"/>
+          <w:tab w:val="left" w:pos="4480"/>
+          <w:tab w:val="left" w:pos="5040"/>
+          <w:tab w:val="left" w:pos="5600"/>
+          <w:tab w:val="left" w:pos="6160"/>
+          <w:tab w:val="left" w:pos="6720"/>
+        </w:tabs>
+        <w:autoSpaceDE w:val="0"/>
+        <w:autoSpaceDN w:val="0"/>
+        <w:adjustRightInd w:val="0"/>
+        <w:rPr>
+          <w:rFonts w:ascii="Menlo Regular" w:hAnsi="Menlo Regular" w:cs="Menlo Regular"/>
+          <w:color w:val="000000"/>
+          <w:sz w:val="22"/>
+          <w:szCs w:val="22"/>
+        </w:rPr>
+      </w:pPr>
+      <w:r>
+        <w:rPr>
+          <w:rFonts w:ascii="Menlo Regular" w:hAnsi="Menlo Regular" w:cs="Menlo Regular"/>
+          <w:color w:val="000000"/>
+          <w:sz w:val="22"/>
+          <w:szCs w:val="22"/>
+        </w:rPr>
+        <w:t>1000</w:t>
+      </w:r>
+    </w:p>
+    <w:p>
+      <w:pPr>
+        <w:widowControl w:val="0"/>
+        <w:tabs>
+          <w:tab w:val="left" w:pos="560"/>
+          <w:tab w:val="left" w:pos="1120"/>
+          <w:tab w:val="left" w:pos="1680"/>
+          <w:tab w:val="left" w:pos="2240"/>
+          <w:tab w:val="left" w:pos="2800"/>
+          <w:tab w:val="left" w:pos="3360"/>
+          <w:tab w:val="left" w:pos="3920"/>
+          <w:tab w:val="left" w:pos="4480"/>
+          <w:tab w:val="left" w:pos="5040"/>
+          <w:tab w:val="left" w:pos="5600"/>
+          <w:tab w:val="left" w:pos="6160"/>
+          <w:tab w:val="left" w:pos="6720"/>
+        </w:tabs>
+        <w:autoSpaceDE w:val="0"/>
+        <w:autoSpaceDN w:val="0"/>
+        <w:adjustRightInd w:val="0"/>
+        <w:rPr>
+          <w:rFonts w:ascii="Menlo Regular" w:hAnsi="Menlo Regular" w:cs="Menlo Regular"/>
+          <w:color w:val="000000"/>
+          <w:sz w:val="22"/>
+          <w:szCs w:val="22"/>
+        </w:rPr>
+      </w:pPr>
+      <w:r>
+        <w:rPr>
+          <w:rFonts w:ascii="Menlo Regular" w:hAnsi="Menlo Regular" w:cs="Menlo Regular"/>
+          <w:color w:val="000000"/>
+          <w:sz w:val="22"/>
+          <w:szCs w:val="22"/>
+        </w:rPr>
+        <w:t>1000</w:t>
+      </w:r>
+    </w:p>
+    <w:p>
+      <w:pPr>
+        <w:widowControl w:val="0"/>
+        <w:tabs>
+          <w:tab w:val="left" w:pos="560"/>
+          <w:tab w:val="left" w:pos="1120"/>
+          <w:tab w:val="left" w:pos="1680"/>
+          <w:tab w:val="left" w:pos="2240"/>
+          <w:tab w:val="left" w:pos="2800"/>
+          <w:tab w:val="left" w:pos="3360"/>
+          <w:tab w:val="left" w:pos="3920"/>
+          <w:tab w:val="left" w:pos="4480"/>
+          <w:tab w:val="left" w:pos="5040"/>
+          <w:tab w:val="left" w:pos="5600"/>
+          <w:tab w:val="left" w:pos="6160"/>
+          <w:tab w:val="left" w:pos="6720"/>
+        </w:tabs>
+        <w:autoSpaceDE w:val="0"/>
+        <w:autoSpaceDN w:val="0"/>
+        <w:adjustRightInd w:val="0"/>
+        <w:rPr>
+          <w:rFonts w:ascii="Menlo Regular" w:hAnsi="Menlo Regular" w:cs="Menlo Regular"/>
+          <w:color w:val="000000"/>
+          <w:sz w:val="22"/>
+          <w:szCs w:val="22"/>
+        </w:rPr>
+      </w:pPr>
+      <w:r>
+        <w:rPr>
+          <w:rFonts w:ascii="Menlo Regular" w:hAnsi="Menlo Regular" w:cs="Menlo Regular"/>
+          <w:color w:val="000000"/>
+          <w:sz w:val="22"/>
+          <w:szCs w:val="22"/>
+        </w:rPr>
+        <w:t>1000</w:t>
+      </w:r>
+    </w:p>
+    <w:p>
+      <w:pPr>
+        <w:widowControl w:val="0"/>
+        <w:tabs>
+          <w:tab w:val="left" w:pos="560"/>
+          <w:tab w:val="left" w:pos="1120"/>
+          <w:tab w:val="left" w:pos="1680"/>
+          <w:tab w:val="left" w:pos="2240"/>
+          <w:tab w:val="left" w:pos="2800"/>
+          <w:tab w:val="left" w:pos="3360"/>
+          <w:tab w:val="left" w:pos="3920"/>
+          <w:tab w:val="left" w:pos="4480"/>
+          <w:tab w:val="left" w:pos="5040"/>
+          <w:tab w:val="left" w:pos="5600"/>
+          <w:tab w:val="left" w:pos="6160"/>
+          <w:tab w:val="left" w:pos="6720"/>
+        </w:tabs>
+        <w:autoSpaceDE w:val="0"/>
+        <w:autoSpaceDN w:val="0"/>
+        <w:adjustRightInd w:val="0"/>
+        <w:rPr>
+          <w:rFonts w:ascii="Menlo Regular" w:hAnsi="Menlo Regular" w:cs="Menlo Regular"/>
+          <w:color w:val="000000"/>
+          <w:sz w:val="22"/>
+          <w:szCs w:val="22"/>
+        </w:rPr>
+      </w:pPr>
+      <w:r>
+        <w:rPr>
+          <w:rFonts w:ascii="Menlo Regular" w:hAnsi="Menlo Regular" w:cs="Menlo Regular"/>
+          <w:color w:val="000000"/>
+          <w:sz w:val="22"/>
+          <w:szCs w:val="22"/>
+        </w:rPr>
+        <w:t>www-data</w:t>
+      </w:r>
+    </w:p>
+    <w:p/>
+    <w:p>
+      <w:pPr>
+        <w:rPr>
+          <w:rFonts w:ascii="Menlo Regular" w:hAnsi="Menlo Regular" w:cs="Menlo Regular"/>
+          <w:color w:val="000000"/>
+          <w:sz w:val="22"/>
+          <w:szCs w:val="22"/>
+        </w:rPr>
+      </w:pPr>
+      <w:r>
+        <w:t xml:space="preserve">b.) </w:t>
+      </w:r>
+      <w:proofErr w:type="spellStart"/>
+      <w:proofErr w:type="gramStart"/>
+      <w:r>
+        <w:rPr>
+          <w:rFonts w:ascii="Menlo Regular" w:hAnsi="Menlo Regular" w:cs="Menlo Regular"/>
+          <w:color w:val="000000"/>
+          <w:sz w:val="22"/>
+          <w:szCs w:val="22"/>
+        </w:rPr>
+        <w:t>ps</w:t>
+      </w:r>
+      <w:proofErr w:type="spellEnd"/>
+      <w:proofErr w:type="gramEnd"/>
+      <w:r>
+        <w:rPr>
+          <w:rFonts w:ascii="Menlo Regular" w:hAnsi="Menlo Regular" w:cs="Menlo Regular"/>
+          <w:color w:val="000000"/>
+          <w:sz w:val="22"/>
+          <w:szCs w:val="22"/>
+        </w:rPr>
+        <w:t xml:space="preserve"> -</w:t>
+      </w:r>
+      <w:proofErr w:type="spellStart"/>
+      <w:r>
+        <w:rPr>
+          <w:rFonts w:ascii="Menlo Regular" w:hAnsi="Menlo Regular" w:cs="Menlo Regular"/>
+          <w:color w:val="000000"/>
+          <w:sz w:val="22"/>
+          <w:szCs w:val="22"/>
+        </w:rPr>
+        <w:t>ef</w:t>
+      </w:r>
+      <w:proofErr w:type="spellEnd"/>
+      <w:r>
+        <w:rPr>
+          <w:rFonts w:ascii="Menlo Regular" w:hAnsi="Menlo Regular" w:cs="Menlo Regular"/>
+          <w:color w:val="000000"/>
+          <w:sz w:val="22"/>
+          <w:szCs w:val="22"/>
+        </w:rPr>
+        <w:t xml:space="preserve"> | </w:t>
+      </w:r>
+      <w:proofErr w:type="spellStart"/>
+      <w:r>
+        <w:rPr>
+          <w:rFonts w:ascii="Menlo Regular" w:hAnsi="Menlo Regular" w:cs="Menlo Regular"/>
+          <w:color w:val="000000"/>
+          <w:sz w:val="22"/>
+          <w:szCs w:val="22"/>
+        </w:rPr>
+        <w:t>grep</w:t>
+      </w:r>
+      <w:proofErr w:type="spellEnd"/>
+      <w:r>
+        <w:rPr>
+          <w:rFonts w:ascii="Menlo Regular" w:hAnsi="Menlo Regular" w:cs="Menlo Regular"/>
+          <w:color w:val="000000"/>
+          <w:sz w:val="22"/>
+          <w:szCs w:val="22"/>
+        </w:rPr>
+        <w:t xml:space="preserve"> -v  "</w:t>
+      </w:r>
+      <w:proofErr w:type="spellStart"/>
+      <w:r>
+        <w:rPr>
+          <w:rFonts w:ascii="Menlo Regular" w:hAnsi="Menlo Regular" w:cs="Menlo Regular"/>
+          <w:color w:val="000000"/>
+          <w:sz w:val="22"/>
+          <w:szCs w:val="22"/>
+        </w:rPr>
+        <w:t>whusted</w:t>
+      </w:r>
+      <w:proofErr w:type="spellEnd"/>
+      <w:r>
+        <w:rPr>
+          <w:rFonts w:ascii="Menlo Regular" w:hAnsi="Menlo Regular" w:cs="Menlo Regular"/>
+          <w:color w:val="000000"/>
+          <w:sz w:val="22"/>
+          <w:szCs w:val="22"/>
+        </w:rPr>
+        <w:t xml:space="preserve">"| </w:t>
+      </w:r>
+      <w:proofErr w:type="spellStart"/>
+      <w:r>
+        <w:rPr>
+          <w:rFonts w:ascii="Menlo Regular" w:hAnsi="Menlo Regular" w:cs="Menlo Regular"/>
+          <w:color w:val="000000"/>
+          <w:sz w:val="22"/>
+          <w:szCs w:val="22"/>
+        </w:rPr>
+        <w:t>grep</w:t>
+      </w:r>
+      <w:proofErr w:type="spellEnd"/>
+      <w:r>
+        <w:rPr>
+          <w:rFonts w:ascii="Menlo Regular" w:hAnsi="Menlo Regular" w:cs="Menlo Regular"/>
+          <w:color w:val="000000"/>
+          <w:sz w:val="22"/>
+          <w:szCs w:val="22"/>
+        </w:rPr>
+        <w:t xml:space="preserve"> -v "root" | </w:t>
+      </w:r>
+      <w:proofErr w:type="spellStart"/>
+      <w:r>
+        <w:rPr>
+          <w:rFonts w:ascii="Menlo Regular" w:hAnsi="Menlo Regular" w:cs="Menlo Regular"/>
+          <w:color w:val="000000"/>
+          <w:sz w:val="22"/>
+          <w:szCs w:val="22"/>
+        </w:rPr>
+        <w:t>awk</w:t>
+      </w:r>
+      <w:proofErr w:type="spellEnd"/>
+      <w:r>
+        <w:rPr>
+          <w:rFonts w:ascii="Menlo Regular" w:hAnsi="Menlo Regular" w:cs="Menlo Regular"/>
+          <w:color w:val="000000"/>
+          <w:sz w:val="22"/>
+          <w:szCs w:val="22"/>
+        </w:rPr>
+        <w:t xml:space="preserve"> -F" " '{print $1}'</w:t>
+      </w:r>
+    </w:p>
+    <w:p>
+      <w:pPr>
+        <w:rPr>
+          <w:rFonts w:ascii="Menlo Regular" w:hAnsi="Menlo Regular" w:cs="Menlo Regular"/>
+          <w:color w:val="000000"/>
+          <w:sz w:val="22"/>
+          <w:szCs w:val="22"/>
+        </w:rPr>
+      </w:pPr>
+      <w:r>
+        <w:rPr>
+          <w:rFonts w:ascii="Menlo Regular" w:hAnsi="Menlo Regular" w:cs="Menlo Regular"/>
+          <w:color w:val="000000"/>
+          <w:sz w:val="22"/>
+          <w:szCs w:val="22"/>
+        </w:rPr>
+        <w:t>(</w:t>
+      </w:r>
+      <w:proofErr w:type="gramStart"/>
+      <w:r>
+        <w:rPr>
+          <w:rFonts w:ascii="Menlo Regular" w:hAnsi="Menlo Regular" w:cs="Menlo Regular"/>
+          <w:color w:val="000000"/>
+          <w:sz w:val="22"/>
+          <w:szCs w:val="22"/>
+        </w:rPr>
+        <w:t>extensive</w:t>
+      </w:r>
+      <w:proofErr w:type="gramEnd"/>
+      <w:r>
+        <w:rPr>
+          <w:rFonts w:ascii="Menlo Regular" w:hAnsi="Menlo Regular" w:cs="Menlo Regular"/>
+          <w:color w:val="000000"/>
+          <w:sz w:val="22"/>
+          <w:szCs w:val="22"/>
+        </w:rPr>
+        <w:t xml:space="preserve"> </w:t>
+      </w:r>
+      <w:proofErr w:type="spellStart"/>
+      <w:r>
+        <w:rPr>
+          <w:rFonts w:ascii="Menlo Regular" w:hAnsi="Menlo Regular" w:cs="Menlo Regular"/>
+          <w:color w:val="000000"/>
+          <w:sz w:val="22"/>
+          <w:szCs w:val="22"/>
+        </w:rPr>
+        <w:t>Googling</w:t>
+      </w:r>
+      <w:proofErr w:type="spellEnd"/>
+      <w:r>
+        <w:rPr>
+          <w:rFonts w:ascii="Menlo Regular" w:hAnsi="Menlo Regular" w:cs="Menlo Regular"/>
+          <w:color w:val="000000"/>
+          <w:sz w:val="22"/>
+          <w:szCs w:val="22"/>
+        </w:rPr>
+        <w:t>)</w:t>
+      </w:r>
+    </w:p>
+    <w:p>
+      <w:pPr>
+        <w:rPr>
+          <w:rFonts w:ascii="Menlo Regular" w:hAnsi="Menlo Regular" w:cs="Menlo Regular"/>
+          <w:color w:val="000000"/>
+          <w:sz w:val="22"/>
+          <w:szCs w:val="22"/>
+        </w:rPr>
+      </w:pPr>
+    </w:p>
+    <w:p>
+      <w:pPr>
+        <w:rPr>
+          <w:rFonts w:ascii="Menlo Regular" w:hAnsi="Menlo Regular" w:cs="Menlo Regular"/>
+          <w:color w:val="000000"/>
+          <w:sz w:val="22"/>
+          <w:szCs w:val="22"/>
+        </w:rPr>
+      </w:pPr>
+      <w:proofErr w:type="gramStart"/>
+      <w:r>
+        <w:rPr>
+          <w:rFonts w:ascii="Menlo Regular" w:hAnsi="Menlo Regular" w:cs="Menlo Regular"/>
+          <w:color w:val="000000"/>
+          <w:sz w:val="22"/>
+          <w:szCs w:val="22"/>
+        </w:rPr>
+        <w:t>c</w:t>
+      </w:r>
+      <w:proofErr w:type="gramEnd"/>
+      <w:r>
+        <w:rPr>
+          <w:rFonts w:ascii="Menlo Regular" w:hAnsi="Menlo Regular" w:cs="Menlo Regular"/>
+          <w:color w:val="000000"/>
+          <w:sz w:val="22"/>
+          <w:szCs w:val="22"/>
+        </w:rPr>
+        <w:t>.)</w:t>
+      </w:r>
+    </w:p>
+    <w:p>
       <w:bookmarkStart w:id="0" w:name="_GoBack"/>
+      <w:r>
+        <w:rPr>
+          <w:noProof/>
+        </w:rPr>
+        <w:drawing>
+          <wp:inline distT="0" distB="0" distL="0" distR="0" wp14:anchorId="5A9EBEDE" wp14:editId="3051C3E2">
+            <wp:extent cx="5937250" cy="3028950"/>
+            <wp:effectExtent l="0" t="0" r="6350" b="0"/>
+            <wp:docPr id="17" name="Picture 17" descr="Macintosh HD:Users:goalsman:Desktop:Screen Shot 2014-02-03 at 2.31.57 PM.png"/>
+            <wp:cNvGraphicFramePr>
+              <a:graphicFrameLocks xmlns:a="http://schemas.openxmlformats.org/drawingml/2006/main" noChangeAspect="1"/>
+            </wp:cNvGraphicFramePr>
+            <a:graphic xmlns:a="http://schemas.openxmlformats.org/drawingml/2006/main">
+              <a:graphicData uri="http://schemas.openxmlformats.org/drawingml/2006/picture">
+                <pic:pic xmlns:pic="http://schemas.openxmlformats.org/drawingml/2006/picture">
+                  <pic:nvPicPr>
+                    <pic:cNvPr id="0" name="Picture 10" descr="Macintosh HD:Users:goalsman:Desktop:Screen Shot 2014-02-03 at 2.31.57 PM.png"/>
+                    <pic:cNvPicPr>
+                      <a:picLocks noChangeAspect="1" noChangeArrowheads="1"/>
+                    </pic:cNvPicPr>
+                  </pic:nvPicPr>
+                  <pic:blipFill>
+                    <a:blip r:embed="rId10">
+                      <a:extLst>
+                        <a:ext uri="{28A0092B-C50C-407E-A947-70E740481C1C}">
+                          <a14:useLocalDpi xmlns:a14="http://schemas.microsoft.com/office/drawing/2010/main" val="0"/>
+                        </a:ext>
+                      </a:extLst>
+                    </a:blip>
+                    <a:srcRect/>
+                    <a:stretch>
+                      <a:fillRect/>
+                    </a:stretch>
+                  </pic:blipFill>
+                  <pic:spPr bwMode="auto">
+                    <a:xfrm>
+                      <a:off x="0" y="0"/>
+                      <a:ext cx="5937250" cy="3028950"/>
+                    </a:xfrm>
+                    <a:prstGeom prst="rect">
+                      <a:avLst/>
+                    </a:prstGeom>
+                    <a:noFill/>
+                    <a:ln>
+                      <a:noFill/>
+                    </a:ln>
+                  </pic:spPr>
+                </pic:pic>
+              </a:graphicData>
+            </a:graphic>
+          </wp:inline>
+        </w:drawing>
+      </w:r>
       <w:bookmarkEnd w:id="0"/>
     </w:p>
     <w:sectPr>

</xml_diff>

<commit_message>
First part actually done now
</commit_message>
<xml_diff>
--- a/homework/process-gymnastics.docx
+++ b/homework/process-gymnastics.docx
@@ -13,6 +13,21 @@
       </w:r>
     </w:p>
     <w:p/>
+    <w:p>
+      <w:pPr>
+        <w:jc w:val="center"/>
+      </w:pPr>
+      <w:r>
+        <w:t>Process Gymnastics</w:t>
+      </w:r>
+    </w:p>
+    <w:p>
+      <w:pPr>
+        <w:jc w:val="center"/>
+      </w:pPr>
+      <w:bookmarkStart w:id="0" w:name="_GoBack"/>
+      <w:bookmarkEnd w:id="0"/>
+    </w:p>
     <w:p>
       <w:r>
         <w:t>1.</w:t>
@@ -47,7 +62,7 @@
                     </pic:cNvPicPr>
                   </pic:nvPicPr>
                   <pic:blipFill>
-                    <a:blip r:embed="rId5">
+                    <a:blip r:embed="rId6">
                       <a:extLst>
                         <a:ext uri="{28A0092B-C50C-407E-A947-70E740481C1C}">
                           <a14:useLocalDpi xmlns:a14="http://schemas.microsoft.com/office/drawing/2010/main" val="0"/>
@@ -102,7 +117,7 @@
                     </pic:cNvPicPr>
                   </pic:nvPicPr>
                   <pic:blipFill>
-                    <a:blip r:embed="rId6">
+                    <a:blip r:embed="rId7">
                       <a:extLst>
                         <a:ext uri="{28A0092B-C50C-407E-A947-70E740481C1C}">
                           <a14:useLocalDpi xmlns:a14="http://schemas.microsoft.com/office/drawing/2010/main" val="0"/>
@@ -190,7 +205,6 @@
     <w:p>
       <w:proofErr w:type="gramStart"/>
       <w:r>
-        <w:lastRenderedPageBreak/>
         <w:t>c</w:t>
       </w:r>
       <w:proofErr w:type="gramEnd"/>
@@ -221,7 +235,7 @@
                     </pic:cNvPicPr>
                   </pic:nvPicPr>
                   <pic:blipFill>
-                    <a:blip r:embed="rId5">
+                    <a:blip r:embed="rId6">
                       <a:extLst>
                         <a:ext uri="{28A0092B-C50C-407E-A947-70E740481C1C}">
                           <a14:useLocalDpi xmlns:a14="http://schemas.microsoft.com/office/drawing/2010/main" val="0"/>
@@ -276,7 +290,7 @@
                     </pic:cNvPicPr>
                   </pic:nvPicPr>
                   <pic:blipFill>
-                    <a:blip r:embed="rId6">
+                    <a:blip r:embed="rId7">
                       <a:extLst>
                         <a:ext uri="{28A0092B-C50C-407E-A947-70E740481C1C}">
                           <a14:useLocalDpi xmlns:a14="http://schemas.microsoft.com/office/drawing/2010/main" val="0"/>
@@ -332,7 +346,7 @@
                     </pic:cNvPicPr>
                   </pic:nvPicPr>
                   <pic:blipFill>
-                    <a:blip r:embed="rId5">
+                    <a:blip r:embed="rId6">
                       <a:extLst>
                         <a:ext uri="{28A0092B-C50C-407E-A947-70E740481C1C}">
                           <a14:useLocalDpi xmlns:a14="http://schemas.microsoft.com/office/drawing/2010/main" val="0"/>
@@ -387,7 +401,7 @@
                     </pic:cNvPicPr>
                   </pic:nvPicPr>
                   <pic:blipFill>
-                    <a:blip r:embed="rId6">
+                    <a:blip r:embed="rId7">
                       <a:extLst>
                         <a:ext uri="{28A0092B-C50C-407E-A947-70E740481C1C}">
                           <a14:useLocalDpi xmlns:a14="http://schemas.microsoft.com/office/drawing/2010/main" val="0"/>
@@ -469,7 +483,7 @@
                     </pic:cNvPicPr>
                   </pic:nvPicPr>
                   <pic:blipFill>
-                    <a:blip r:embed="rId7">
+                    <a:blip r:embed="rId8">
                       <a:extLst>
                         <a:ext uri="{28A0092B-C50C-407E-A947-70E740481C1C}">
                           <a14:useLocalDpi xmlns:a14="http://schemas.microsoft.com/office/drawing/2010/main" val="0"/>
@@ -525,7 +539,7 @@
                     </pic:cNvPicPr>
                   </pic:nvPicPr>
                   <pic:blipFill>
-                    <a:blip r:embed="rId8">
+                    <a:blip r:embed="rId9">
                       <a:extLst>
                         <a:ext uri="{28A0092B-C50C-407E-A947-70E740481C1C}">
                           <a14:useLocalDpi xmlns:a14="http://schemas.microsoft.com/office/drawing/2010/main" val="0"/>
@@ -630,7 +644,7 @@
                     </pic:cNvPicPr>
                   </pic:nvPicPr>
                   <pic:blipFill>
-                    <a:blip r:embed="rId7">
+                    <a:blip r:embed="rId8">
                       <a:extLst>
                         <a:ext uri="{28A0092B-C50C-407E-A947-70E740481C1C}">
                           <a14:useLocalDpi xmlns:a14="http://schemas.microsoft.com/office/drawing/2010/main" val="0"/>
@@ -686,7 +700,7 @@
                     </pic:cNvPicPr>
                   </pic:nvPicPr>
                   <pic:blipFill>
-                    <a:blip r:embed="rId8">
+                    <a:blip r:embed="rId9">
                       <a:extLst>
                         <a:ext uri="{28A0092B-C50C-407E-A947-70E740481C1C}">
                           <a14:useLocalDpi xmlns:a14="http://schemas.microsoft.com/office/drawing/2010/main" val="0"/>
@@ -726,6 +740,11 @@
     </w:p>
     <w:p>
       <w:r>
+        <w:t>Most Real Memory:</w:t>
+      </w:r>
+    </w:p>
+    <w:p>
+      <w:r>
         <w:t>a.)</w:t>
       </w:r>
       <w:r>
@@ -913,7 +932,7 @@
                     </pic:cNvPicPr>
                   </pic:nvPicPr>
                   <pic:blipFill>
-                    <a:blip r:embed="rId9">
+                    <a:blip r:embed="rId10">
                       <a:extLst>
                         <a:ext uri="{28A0092B-C50C-407E-A947-70E740481C1C}">
                           <a14:useLocalDpi xmlns:a14="http://schemas.microsoft.com/office/drawing/2010/main" val="0"/>
@@ -945,6 +964,178 @@
         </w:drawing>
       </w:r>
     </w:p>
+    <w:p>
+      <w:r>
+        <w:t xml:space="preserve"> Most Virtual Memory:</w:t>
+      </w:r>
+    </w:p>
+    <w:p>
+      <w:r>
+        <w:t>a.) Google Chrome</w:t>
+      </w:r>
+    </w:p>
+    <w:p>
+      <w:pPr>
+        <w:rPr>
+          <w:rFonts w:ascii="Menlo Regular" w:hAnsi="Menlo Regular" w:cs="Menlo Regular"/>
+          <w:color w:val="000000"/>
+          <w:sz w:val="22"/>
+          <w:szCs w:val="22"/>
+        </w:rPr>
+      </w:pPr>
+      <w:r>
+        <w:t xml:space="preserve">b.) </w:t>
+      </w:r>
+      <w:proofErr w:type="spellStart"/>
+      <w:proofErr w:type="gramStart"/>
+      <w:r>
+        <w:rPr>
+          <w:rFonts w:ascii="Menlo Regular" w:hAnsi="Menlo Regular" w:cs="Menlo Regular"/>
+          <w:color w:val="000000"/>
+          <w:sz w:val="22"/>
+          <w:szCs w:val="22"/>
+        </w:rPr>
+        <w:t>ps</w:t>
+      </w:r>
+      <w:proofErr w:type="spellEnd"/>
+      <w:proofErr w:type="gramEnd"/>
+      <w:r>
+        <w:rPr>
+          <w:rFonts w:ascii="Menlo Regular" w:hAnsi="Menlo Regular" w:cs="Menlo Regular"/>
+          <w:color w:val="000000"/>
+          <w:sz w:val="22"/>
+          <w:szCs w:val="22"/>
+        </w:rPr>
+        <w:t xml:space="preserve"> -</w:t>
+      </w:r>
+      <w:proofErr w:type="spellStart"/>
+      <w:r>
+        <w:rPr>
+          <w:rFonts w:ascii="Menlo Regular" w:hAnsi="Menlo Regular" w:cs="Menlo Regular"/>
+          <w:color w:val="000000"/>
+          <w:sz w:val="22"/>
+          <w:szCs w:val="22"/>
+        </w:rPr>
+        <w:t>amcwwwxo</w:t>
+      </w:r>
+      <w:proofErr w:type="spellEnd"/>
+      <w:r>
+        <w:rPr>
+          <w:rFonts w:ascii="Menlo Regular" w:hAnsi="Menlo Regular" w:cs="Menlo Regular"/>
+          <w:color w:val="000000"/>
+          <w:sz w:val="22"/>
+          <w:szCs w:val="22"/>
+        </w:rPr>
+        <w:t xml:space="preserve"> "command </w:t>
+      </w:r>
+      <w:proofErr w:type="spellStart"/>
+      <w:r>
+        <w:rPr>
+          <w:rFonts w:ascii="Menlo Regular" w:hAnsi="Menlo Regular" w:cs="Menlo Regular"/>
+          <w:color w:val="000000"/>
+          <w:sz w:val="22"/>
+          <w:szCs w:val="22"/>
+        </w:rPr>
+        <w:t>vsz</w:t>
+      </w:r>
+      <w:proofErr w:type="spellEnd"/>
+      <w:r>
+        <w:rPr>
+          <w:rFonts w:ascii="Menlo Regular" w:hAnsi="Menlo Regular" w:cs="Menlo Regular"/>
+          <w:color w:val="000000"/>
+          <w:sz w:val="22"/>
+          <w:szCs w:val="22"/>
+        </w:rPr>
+        <w:t>" | head -2</w:t>
+      </w:r>
+    </w:p>
+    <w:p>
+      <w:r>
+        <w:t xml:space="preserve">        (</w:t>
+      </w:r>
+      <w:proofErr w:type="gramStart"/>
+      <w:r>
+        <w:t>more</w:t>
+      </w:r>
+      <w:proofErr w:type="gramEnd"/>
+      <w:r>
+        <w:t xml:space="preserve"> </w:t>
+      </w:r>
+      <w:proofErr w:type="spellStart"/>
+      <w:r>
+        <w:t>Googling</w:t>
+      </w:r>
+      <w:proofErr w:type="spellEnd"/>
+      <w:r>
+        <w:t>)</w:t>
+      </w:r>
+    </w:p>
+    <w:p>
+      <w:proofErr w:type="gramStart"/>
+      <w:r>
+        <w:t>c</w:t>
+      </w:r>
+      <w:proofErr w:type="gramEnd"/>
+      <w:r>
+        <w:t>.)</w:t>
+      </w:r>
+    </w:p>
+    <w:p>
+      <w:r>
+        <w:rPr>
+          <w:noProof/>
+        </w:rPr>
+        <w:drawing>
+          <wp:inline distT="0" distB="0" distL="0" distR="0" wp14:anchorId="756FAFF9" wp14:editId="36B5A2E1">
+            <wp:extent cx="5937250" cy="628650"/>
+            <wp:effectExtent l="0" t="0" r="6350" b="6350"/>
+            <wp:docPr id="18" name="Picture 18" descr="Macintosh HD:Users:goalsman:Desktop:Screen Shot 2014-02-05 at 7.29.17 PM.png"/>
+            <wp:cNvGraphicFramePr>
+              <a:graphicFrameLocks xmlns:a="http://schemas.openxmlformats.org/drawingml/2006/main" noChangeAspect="1"/>
+            </wp:cNvGraphicFramePr>
+            <a:graphic xmlns:a="http://schemas.openxmlformats.org/drawingml/2006/main">
+              <a:graphicData uri="http://schemas.openxmlformats.org/drawingml/2006/picture">
+                <pic:pic xmlns:pic="http://schemas.openxmlformats.org/drawingml/2006/picture">
+                  <pic:nvPicPr>
+                    <pic:cNvPr id="0" name="Picture 11" descr="Macintosh HD:Users:goalsman:Desktop:Screen Shot 2014-02-05 at 7.29.17 PM.png"/>
+                    <pic:cNvPicPr>
+                      <a:picLocks noChangeAspect="1" noChangeArrowheads="1"/>
+                    </pic:cNvPicPr>
+                  </pic:nvPicPr>
+                  <pic:blipFill>
+                    <a:blip r:embed="rId11">
+                      <a:extLst>
+                        <a:ext uri="{28A0092B-C50C-407E-A947-70E740481C1C}">
+                          <a14:useLocalDpi xmlns:a14="http://schemas.microsoft.com/office/drawing/2010/main" val="0"/>
+                        </a:ext>
+                      </a:extLst>
+                    </a:blip>
+                    <a:srcRect/>
+                    <a:stretch>
+                      <a:fillRect/>
+                    </a:stretch>
+                  </pic:blipFill>
+                  <pic:spPr bwMode="auto">
+                    <a:xfrm>
+                      <a:off x="0" y="0"/>
+                      <a:ext cx="5937250" cy="628650"/>
+                    </a:xfrm>
+                    <a:prstGeom prst="rect">
+                      <a:avLst/>
+                    </a:prstGeom>
+                    <a:noFill/>
+                    <a:ln>
+                      <a:noFill/>
+                    </a:ln>
+                  </pic:spPr>
+                </pic:pic>
+              </a:graphicData>
+            </a:graphic>
+          </wp:inline>
+        </w:drawing>
+      </w:r>
+    </w:p>
+    <w:p/>
     <w:p/>
     <w:p>
       <w:r>
@@ -2482,6 +2673,116 @@
           <w:szCs w:val="22"/>
         </w:rPr>
       </w:pPr>
+    </w:p>
+    <w:p>
+      <w:pPr>
+        <w:rPr>
+          <w:rFonts w:ascii="Menlo Regular" w:hAnsi="Menlo Regular" w:cs="Menlo Regular"/>
+          <w:color w:val="000000"/>
+          <w:sz w:val="22"/>
+          <w:szCs w:val="22"/>
+        </w:rPr>
+      </w:pPr>
+    </w:p>
+    <w:p>
+      <w:pPr>
+        <w:rPr>
+          <w:rFonts w:ascii="Menlo Regular" w:hAnsi="Menlo Regular" w:cs="Menlo Regular"/>
+          <w:color w:val="000000"/>
+          <w:sz w:val="22"/>
+          <w:szCs w:val="22"/>
+        </w:rPr>
+      </w:pPr>
+    </w:p>
+    <w:p>
+      <w:pPr>
+        <w:rPr>
+          <w:rFonts w:ascii="Menlo Regular" w:hAnsi="Menlo Regular" w:cs="Menlo Regular"/>
+          <w:color w:val="000000"/>
+          <w:sz w:val="22"/>
+          <w:szCs w:val="22"/>
+        </w:rPr>
+      </w:pPr>
+    </w:p>
+    <w:p>
+      <w:pPr>
+        <w:rPr>
+          <w:rFonts w:ascii="Menlo Regular" w:hAnsi="Menlo Regular" w:cs="Menlo Regular"/>
+          <w:color w:val="000000"/>
+          <w:sz w:val="22"/>
+          <w:szCs w:val="22"/>
+        </w:rPr>
+      </w:pPr>
+    </w:p>
+    <w:p>
+      <w:pPr>
+        <w:rPr>
+          <w:rFonts w:ascii="Menlo Regular" w:hAnsi="Menlo Regular" w:cs="Menlo Regular"/>
+          <w:color w:val="000000"/>
+          <w:sz w:val="22"/>
+          <w:szCs w:val="22"/>
+        </w:rPr>
+      </w:pPr>
+    </w:p>
+    <w:p>
+      <w:pPr>
+        <w:rPr>
+          <w:rFonts w:ascii="Menlo Regular" w:hAnsi="Menlo Regular" w:cs="Menlo Regular"/>
+          <w:color w:val="000000"/>
+          <w:sz w:val="22"/>
+          <w:szCs w:val="22"/>
+        </w:rPr>
+      </w:pPr>
+    </w:p>
+    <w:p>
+      <w:pPr>
+        <w:rPr>
+          <w:rFonts w:ascii="Menlo Regular" w:hAnsi="Menlo Regular" w:cs="Menlo Regular"/>
+          <w:color w:val="000000"/>
+          <w:sz w:val="22"/>
+          <w:szCs w:val="22"/>
+        </w:rPr>
+      </w:pPr>
+    </w:p>
+    <w:p>
+      <w:pPr>
+        <w:rPr>
+          <w:rFonts w:ascii="Menlo Regular" w:hAnsi="Menlo Regular" w:cs="Menlo Regular"/>
+          <w:color w:val="000000"/>
+          <w:sz w:val="22"/>
+          <w:szCs w:val="22"/>
+        </w:rPr>
+      </w:pPr>
+    </w:p>
+    <w:p>
+      <w:pPr>
+        <w:rPr>
+          <w:rFonts w:ascii="Menlo Regular" w:hAnsi="Menlo Regular" w:cs="Menlo Regular"/>
+          <w:color w:val="000000"/>
+          <w:sz w:val="22"/>
+          <w:szCs w:val="22"/>
+        </w:rPr>
+      </w:pPr>
+    </w:p>
+    <w:p>
+      <w:pPr>
+        <w:rPr>
+          <w:rFonts w:ascii="Menlo Regular" w:hAnsi="Menlo Regular" w:cs="Menlo Regular"/>
+          <w:color w:val="000000"/>
+          <w:sz w:val="22"/>
+          <w:szCs w:val="22"/>
+        </w:rPr>
+      </w:pPr>
+    </w:p>
+    <w:p>
+      <w:pPr>
+        <w:rPr>
+          <w:rFonts w:ascii="Menlo Regular" w:hAnsi="Menlo Regular" w:cs="Menlo Regular"/>
+          <w:color w:val="000000"/>
+          <w:sz w:val="22"/>
+          <w:szCs w:val="22"/>
+        </w:rPr>
+      </w:pPr>
       <w:proofErr w:type="gramStart"/>
       <w:r>
         <w:rPr>
@@ -2504,7 +2805,6 @@
       </w:r>
     </w:p>
     <w:p>
-      <w:bookmarkStart w:id="0" w:name="_GoBack"/>
       <w:r>
         <w:rPr>
           <w:noProof/>
@@ -2527,7 +2827,7 @@
                     </pic:cNvPicPr>
                   </pic:nvPicPr>
                   <pic:blipFill>
-                    <a:blip r:embed="rId10">
+                    <a:blip r:embed="rId12">
                       <a:extLst>
                         <a:ext uri="{28A0092B-C50C-407E-A947-70E740481C1C}">
                           <a14:useLocalDpi xmlns:a14="http://schemas.microsoft.com/office/drawing/2010/main" val="0"/>
@@ -2558,7 +2858,6 @@
           </wp:inline>
         </w:drawing>
       </w:r>
-      <w:bookmarkEnd w:id="0"/>
     </w:p>
     <w:sectPr>
       <w:pgSz w:w="12240" w:h="15840"/>
@@ -2568,6 +2867,195 @@
     </w:sectPr>
   </w:body>
 </w:document>
+</file>
+
+<file path=word/numbering.xml><?xml version="1.0" encoding="utf-8"?>
+<w:numbering xmlns:wpc="http://schemas.microsoft.com/office/word/2010/wordprocessingCanvas" xmlns:mo="http://schemas.microsoft.com/office/mac/office/2008/main" xmlns:mc="http://schemas.openxmlformats.org/markup-compatibility/2006" xmlns:mv="urn:schemas-microsoft-com:mac:vml" xmlns:o="urn:schemas-microsoft-com:office:office" xmlns:r="http://schemas.openxmlformats.org/officeDocument/2006/relationships" xmlns:m="http://schemas.openxmlformats.org/officeDocument/2006/math" xmlns:v="urn:schemas-microsoft-com:vml" xmlns:wp14="http://schemas.microsoft.com/office/word/2010/wordprocessingDrawing" xmlns:wp="http://schemas.openxmlformats.org/drawingml/2006/wordprocessingDrawing" xmlns:w10="urn:schemas-microsoft-com:office:word" xmlns:w="http://schemas.openxmlformats.org/wordprocessingml/2006/main" xmlns:w14="http://schemas.microsoft.com/office/word/2010/wordml" xmlns:wpg="http://schemas.microsoft.com/office/word/2010/wordprocessingGroup" xmlns:wpi="http://schemas.microsoft.com/office/word/2010/wordprocessingInk" xmlns:wne="http://schemas.microsoft.com/office/word/2006/wordml" xmlns:wps="http://schemas.microsoft.com/office/word/2010/wordprocessingShape" mc:Ignorable="w14 wp14">
+  <w:abstractNum w:abstractNumId="0">
+    <w:nsid w:val="0D6F1180"/>
+    <w:multiLevelType w:val="hybridMultilevel"/>
+    <w:tmpl w:val="811A22D8"/>
+    <w:lvl w:ilvl="0" w:tplc="94228922">
+      <w:start w:val="1"/>
+      <w:numFmt w:val="lowerLetter"/>
+      <w:lvlText w:val="%1.)"/>
+      <w:lvlJc w:val="left"/>
+      <w:pPr>
+        <w:ind w:left="720" w:hanging="360"/>
+      </w:pPr>
+      <w:rPr>
+        <w:rFonts w:hint="default"/>
+      </w:rPr>
+    </w:lvl>
+    <w:lvl w:ilvl="1" w:tplc="04090019" w:tentative="1">
+      <w:start w:val="1"/>
+      <w:numFmt w:val="lowerLetter"/>
+      <w:lvlText w:val="%2."/>
+      <w:lvlJc w:val="left"/>
+      <w:pPr>
+        <w:ind w:left="1440" w:hanging="360"/>
+      </w:pPr>
+    </w:lvl>
+    <w:lvl w:ilvl="2" w:tplc="0409001B" w:tentative="1">
+      <w:start w:val="1"/>
+      <w:numFmt w:val="lowerRoman"/>
+      <w:lvlText w:val="%3."/>
+      <w:lvlJc w:val="right"/>
+      <w:pPr>
+        <w:ind w:left="2160" w:hanging="180"/>
+      </w:pPr>
+    </w:lvl>
+    <w:lvl w:ilvl="3" w:tplc="0409000F" w:tentative="1">
+      <w:start w:val="1"/>
+      <w:numFmt w:val="decimal"/>
+      <w:lvlText w:val="%4."/>
+      <w:lvlJc w:val="left"/>
+      <w:pPr>
+        <w:ind w:left="2880" w:hanging="360"/>
+      </w:pPr>
+    </w:lvl>
+    <w:lvl w:ilvl="4" w:tplc="04090019" w:tentative="1">
+      <w:start w:val="1"/>
+      <w:numFmt w:val="lowerLetter"/>
+      <w:lvlText w:val="%5."/>
+      <w:lvlJc w:val="left"/>
+      <w:pPr>
+        <w:ind w:left="3600" w:hanging="360"/>
+      </w:pPr>
+    </w:lvl>
+    <w:lvl w:ilvl="5" w:tplc="0409001B" w:tentative="1">
+      <w:start w:val="1"/>
+      <w:numFmt w:val="lowerRoman"/>
+      <w:lvlText w:val="%6."/>
+      <w:lvlJc w:val="right"/>
+      <w:pPr>
+        <w:ind w:left="4320" w:hanging="180"/>
+      </w:pPr>
+    </w:lvl>
+    <w:lvl w:ilvl="6" w:tplc="0409000F" w:tentative="1">
+      <w:start w:val="1"/>
+      <w:numFmt w:val="decimal"/>
+      <w:lvlText w:val="%7."/>
+      <w:lvlJc w:val="left"/>
+      <w:pPr>
+        <w:ind w:left="5040" w:hanging="360"/>
+      </w:pPr>
+    </w:lvl>
+    <w:lvl w:ilvl="7" w:tplc="04090019" w:tentative="1">
+      <w:start w:val="1"/>
+      <w:numFmt w:val="lowerLetter"/>
+      <w:lvlText w:val="%8."/>
+      <w:lvlJc w:val="left"/>
+      <w:pPr>
+        <w:ind w:left="5760" w:hanging="360"/>
+      </w:pPr>
+    </w:lvl>
+    <w:lvl w:ilvl="8" w:tplc="0409001B" w:tentative="1">
+      <w:start w:val="1"/>
+      <w:numFmt w:val="lowerRoman"/>
+      <w:lvlText w:val="%9."/>
+      <w:lvlJc w:val="right"/>
+      <w:pPr>
+        <w:ind w:left="6480" w:hanging="180"/>
+      </w:pPr>
+    </w:lvl>
+  </w:abstractNum>
+  <w:abstractNum w:abstractNumId="1">
+    <w:nsid w:val="7F66382C"/>
+    <w:multiLevelType w:val="hybridMultilevel"/>
+    <w:tmpl w:val="9C7A7914"/>
+    <w:lvl w:ilvl="0" w:tplc="A16AEDB4">
+      <w:start w:val="1"/>
+      <w:numFmt w:val="lowerLetter"/>
+      <w:lvlText w:val="%1.)"/>
+      <w:lvlJc w:val="left"/>
+      <w:pPr>
+        <w:ind w:left="720" w:hanging="360"/>
+      </w:pPr>
+      <w:rPr>
+        <w:rFonts w:hint="default"/>
+      </w:rPr>
+    </w:lvl>
+    <w:lvl w:ilvl="1" w:tplc="04090019" w:tentative="1">
+      <w:start w:val="1"/>
+      <w:numFmt w:val="lowerLetter"/>
+      <w:lvlText w:val="%2."/>
+      <w:lvlJc w:val="left"/>
+      <w:pPr>
+        <w:ind w:left="1440" w:hanging="360"/>
+      </w:pPr>
+    </w:lvl>
+    <w:lvl w:ilvl="2" w:tplc="0409001B" w:tentative="1">
+      <w:start w:val="1"/>
+      <w:numFmt w:val="lowerRoman"/>
+      <w:lvlText w:val="%3."/>
+      <w:lvlJc w:val="right"/>
+      <w:pPr>
+        <w:ind w:left="2160" w:hanging="180"/>
+      </w:pPr>
+    </w:lvl>
+    <w:lvl w:ilvl="3" w:tplc="0409000F" w:tentative="1">
+      <w:start w:val="1"/>
+      <w:numFmt w:val="decimal"/>
+      <w:lvlText w:val="%4."/>
+      <w:lvlJc w:val="left"/>
+      <w:pPr>
+        <w:ind w:left="2880" w:hanging="360"/>
+      </w:pPr>
+    </w:lvl>
+    <w:lvl w:ilvl="4" w:tplc="04090019" w:tentative="1">
+      <w:start w:val="1"/>
+      <w:numFmt w:val="lowerLetter"/>
+      <w:lvlText w:val="%5."/>
+      <w:lvlJc w:val="left"/>
+      <w:pPr>
+        <w:ind w:left="3600" w:hanging="360"/>
+      </w:pPr>
+    </w:lvl>
+    <w:lvl w:ilvl="5" w:tplc="0409001B" w:tentative="1">
+      <w:start w:val="1"/>
+      <w:numFmt w:val="lowerRoman"/>
+      <w:lvlText w:val="%6."/>
+      <w:lvlJc w:val="right"/>
+      <w:pPr>
+        <w:ind w:left="4320" w:hanging="180"/>
+      </w:pPr>
+    </w:lvl>
+    <w:lvl w:ilvl="6" w:tplc="0409000F" w:tentative="1">
+      <w:start w:val="1"/>
+      <w:numFmt w:val="decimal"/>
+      <w:lvlText w:val="%7."/>
+      <w:lvlJc w:val="left"/>
+      <w:pPr>
+        <w:ind w:left="5040" w:hanging="360"/>
+      </w:pPr>
+    </w:lvl>
+    <w:lvl w:ilvl="7" w:tplc="04090019" w:tentative="1">
+      <w:start w:val="1"/>
+      <w:numFmt w:val="lowerLetter"/>
+      <w:lvlText w:val="%8."/>
+      <w:lvlJc w:val="left"/>
+      <w:pPr>
+        <w:ind w:left="5760" w:hanging="360"/>
+      </w:pPr>
+    </w:lvl>
+    <w:lvl w:ilvl="8" w:tplc="0409001B" w:tentative="1">
+      <w:start w:val="1"/>
+      <w:numFmt w:val="lowerRoman"/>
+      <w:lvlText w:val="%9."/>
+      <w:lvlJc w:val="right"/>
+      <w:pPr>
+        <w:ind w:left="6480" w:hanging="180"/>
+      </w:pPr>
+    </w:lvl>
+  </w:abstractNum>
+  <w:num w:numId="1">
+    <w:abstractNumId w:val="1"/>
+  </w:num>
+  <w:num w:numId="2">
+    <w:abstractNumId w:val="0"/>
+  </w:num>
+</w:numbering>
 </file>
 
 <file path=word/styles.xml><?xml version="1.0" encoding="utf-8"?>
@@ -2779,6 +3267,17 @@
       <w:sz w:val="18"/>
       <w:szCs w:val="18"/>
     </w:rPr>
+  </w:style>
+  <w:style w:type="paragraph" w:styleId="ListParagraph">
+    <w:name w:val="List Paragraph"/>
+    <w:basedOn w:val="Normal"/>
+    <w:uiPriority w:val="34"/>
+    <w:qFormat/>
+    <w:rsid w:val="00D2605F"/>
+    <w:pPr>
+      <w:ind w:left="720"/>
+      <w:contextualSpacing/>
+    </w:pPr>
   </w:style>
 </w:styles>
 </file>
@@ -2992,6 +3491,17 @@
       <w:sz w:val="18"/>
       <w:szCs w:val="18"/>
     </w:rPr>
+  </w:style>
+  <w:style w:type="paragraph" w:styleId="ListParagraph">
+    <w:name w:val="List Paragraph"/>
+    <w:basedOn w:val="Normal"/>
+    <w:uiPriority w:val="34"/>
+    <w:qFormat/>
+    <w:rsid w:val="00D2605F"/>
+    <w:pPr>
+      <w:ind w:left="720"/>
+      <w:contextualSpacing/>
+    </w:pPr>
   </w:style>
 </w:styles>
 </file>

</xml_diff>